<commit_message>
Creando carpeta de reuniones, modificando las actas establecidas
</commit_message>
<xml_diff>
--- a/Proyecto_Ingenieria_Software/Documentacion/PAPS/WORK BREAK DOWN.docx
+++ b/Proyecto_Ingenieria_Software/Documentacion/PAPS/WORK BREAK DOWN.docx
@@ -3841,7 +3841,7 @@
         <mc:AlternateContent>
           <mc:Choice Requires="wps">
             <w:drawing>
-              <wp:anchor distT="0" distB="0" distL="114300" distR="114300" simplePos="0" relativeHeight="251659264" behindDoc="0" locked="0" layoutInCell="1" allowOverlap="1" wp14:anchorId="7754B9D4" wp14:editId="77D225D3">
+              <wp:anchor distT="0" distB="0" distL="114300" distR="114300" simplePos="0" relativeHeight="251659264" behindDoc="0" locked="0" layoutInCell="1" allowOverlap="1" wp14:anchorId="7754B9D4" wp14:editId="21B6BC15">
                 <wp:simplePos x="0" y="0"/>
                 <wp:positionH relativeFrom="column">
                   <wp:posOffset>-419735</wp:posOffset>
@@ -4259,7 +4259,7 @@
         <mc:AlternateContent>
           <mc:Choice Requires="wps">
             <w:drawing>
-              <wp:anchor distT="0" distB="0" distL="114300" distR="114300" simplePos="0" relativeHeight="251756544" behindDoc="0" locked="0" layoutInCell="1" allowOverlap="1" wp14:anchorId="56C7F390" wp14:editId="56FEF300">
+              <wp:anchor distT="0" distB="0" distL="114300" distR="114300" simplePos="0" relativeHeight="251756544" behindDoc="0" locked="0" layoutInCell="1" allowOverlap="1" wp14:anchorId="56C7F390" wp14:editId="03A8C680">
                 <wp:simplePos x="0" y="0"/>
                 <wp:positionH relativeFrom="column">
                   <wp:posOffset>8518525</wp:posOffset>
@@ -4314,7 +4314,7 @@
           </mc:Choice>
           <mc:Fallback>
             <w:pict>
-              <v:line w14:anchorId="6319C094" id="Conector recto 194" o:spid="_x0000_s1026" style="position:absolute;flip:x;z-index:251756544;visibility:visible;mso-wrap-style:square;mso-width-percent:0;mso-height-percent:0;mso-wrap-distance-left:9pt;mso-wrap-distance-top:0;mso-wrap-distance-right:9pt;mso-wrap-distance-bottom:0;mso-position-horizontal:absolute;mso-position-horizontal-relative:text;mso-position-vertical:absolute;mso-position-vertical-relative:text;mso-width-percent:0;mso-height-percent:0;mso-width-relative:margin;mso-height-relative:margin" from="670.75pt,7.55pt" to="670.75pt,41.15pt" o:gfxdata="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" strokecolor="black [3200]" strokeweight="1pt">
+              <v:line w14:anchorId="77A70B78" id="Conector recto 194" o:spid="_x0000_s1026" style="position:absolute;flip:x;z-index:251756544;visibility:visible;mso-wrap-style:square;mso-width-percent:0;mso-height-percent:0;mso-wrap-distance-left:9pt;mso-wrap-distance-top:0;mso-wrap-distance-right:9pt;mso-wrap-distance-bottom:0;mso-position-horizontal:absolute;mso-position-horizontal-relative:text;mso-position-vertical:absolute;mso-position-vertical-relative:text;mso-width-percent:0;mso-height-percent:0;mso-width-relative:margin;mso-height-relative:margin" from="670.75pt,7.55pt" to="670.75pt,41.15pt" o:gfxdata="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" strokecolor="black [3200]" strokeweight="1pt">
                 <v:stroke joinstyle="miter"/>
               </v:line>
             </w:pict>
@@ -4963,16 +4963,16 @@
         <mc:AlternateContent>
           <mc:Choice Requires="wps">
             <w:drawing>
-              <wp:anchor distT="0" distB="0" distL="114300" distR="114300" simplePos="0" relativeHeight="251757568" behindDoc="0" locked="0" layoutInCell="1" allowOverlap="1" wp14:anchorId="6CE1FCC9" wp14:editId="6C54F227">
+              <wp:anchor distT="0" distB="0" distL="114300" distR="114300" simplePos="0" relativeHeight="251757568" behindDoc="0" locked="0" layoutInCell="1" allowOverlap="1" wp14:anchorId="6CE1FCC9" wp14:editId="5316731A">
                 <wp:simplePos x="0" y="0"/>
                 <wp:positionH relativeFrom="column">
-                  <wp:posOffset>7615555</wp:posOffset>
+                  <wp:posOffset>7588885</wp:posOffset>
                 </wp:positionH>
                 <wp:positionV relativeFrom="paragraph">
-                  <wp:posOffset>213360</wp:posOffset>
+                  <wp:posOffset>243840</wp:posOffset>
                 </wp:positionV>
-                <wp:extent cx="102870" cy="2689860"/>
-                <wp:effectExtent l="361950" t="0" r="11430" b="34290"/>
+                <wp:extent cx="45720" cy="1379220"/>
+                <wp:effectExtent l="171450" t="0" r="11430" b="30480"/>
                 <wp:wrapNone/>
                 <wp:docPr id="195" name="Conector: angular 195"/>
                 <wp:cNvGraphicFramePr/>
@@ -4983,7 +4983,7 @@
                       <wps:spPr>
                         <a:xfrm>
                           <a:off x="0" y="0"/>
-                          <a:ext cx="102870" cy="2689860"/>
+                          <a:ext cx="45720" cy="1379220"/>
                         </a:xfrm>
                         <a:prstGeom prst="bentConnector3">
                           <a:avLst>
@@ -5020,7 +5020,7 @@
           </mc:Choice>
           <mc:Fallback>
             <w:pict>
-              <v:shapetype w14:anchorId="0FF28E6B" id="_x0000_t34" coordsize="21600,21600" o:spt="34" o:oned="t" adj="10800" path="m,l@0,0@0,21600,21600,21600e" filled="f">
+              <v:shapetype w14:anchorId="38D124EA" id="_x0000_t34" coordsize="21600,21600" o:spt="34" o:oned="t" adj="10800" path="m,l@0,0@0,21600,21600,21600e" filled="f">
                 <v:stroke joinstyle="miter"/>
                 <v:formulas>
                   <v:f eqn="val #0"/>
@@ -5031,7 +5031,7 @@
                 </v:handles>
                 <o:lock v:ext="edit" shapetype="t"/>
               </v:shapetype>
-              <v:shape id="Conector: angular 195" o:spid="_x0000_s1026" type="#_x0000_t34" style="position:absolute;margin-left:599.65pt;margin-top:16.8pt;width:8.1pt;height:211.8pt;z-index:251757568;visibility:visible;mso-wrap-style:square;mso-width-percent:0;mso-height-percent:0;mso-wrap-distance-left:9pt;mso-wrap-distance-top:0;mso-wrap-distance-right:9pt;mso-wrap-distance-bottom:0;mso-position-horizontal:absolute;mso-position-horizontal-relative:text;mso-position-vertical:absolute;mso-position-vertical-relative:text;mso-width-percent:0;mso-height-percent:0;mso-width-relative:margin;mso-height-relative:margin" o:gfxdata="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" adj="-73195" strokecolor="black [3200]" strokeweight="1pt"/>
+              <v:shape id="Conector: angular 195" o:spid="_x0000_s1026" type="#_x0000_t34" style="position:absolute;margin-left:597.55pt;margin-top:19.2pt;width:3.6pt;height:108.6pt;z-index:251757568;visibility:visible;mso-wrap-style:square;mso-width-percent:0;mso-height-percent:0;mso-wrap-distance-left:9pt;mso-wrap-distance-top:0;mso-wrap-distance-right:9pt;mso-wrap-distance-bottom:0;mso-position-horizontal:absolute;mso-position-horizontal-relative:text;mso-position-vertical:absolute;mso-position-vertical-relative:text;mso-width-percent:0;mso-height-percent:0;mso-width-relative:margin;mso-height-relative:margin" o:gfxdata="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" adj="-73195" strokecolor="black [3200]" strokeweight="1pt"/>
             </w:pict>
           </mc:Fallback>
         </mc:AlternateContent>
@@ -5675,16 +5675,252 @@
         <mc:AlternateContent>
           <mc:Choice Requires="wps">
             <w:drawing>
-              <wp:anchor distT="0" distB="0" distL="114300" distR="114300" simplePos="0" relativeHeight="251732992" behindDoc="0" locked="0" layoutInCell="1" allowOverlap="1" wp14:anchorId="4A6ACE97" wp14:editId="40D27609">
+              <wp:anchor distT="0" distB="0" distL="114300" distR="114300" simplePos="0" relativeHeight="251746304" behindDoc="0" locked="0" layoutInCell="1" allowOverlap="1" wp14:anchorId="425F0F7D" wp14:editId="30547410">
+                <wp:simplePos x="0" y="0"/>
+                <wp:positionH relativeFrom="column">
+                  <wp:posOffset>7657465</wp:posOffset>
+                </wp:positionH>
+                <wp:positionV relativeFrom="paragraph">
+                  <wp:posOffset>361315</wp:posOffset>
+                </wp:positionV>
+                <wp:extent cx="1851660" cy="449580"/>
+                <wp:effectExtent l="0" t="0" r="15240" b="26670"/>
+                <wp:wrapNone/>
+                <wp:docPr id="13" name="Rectángulo 13"/>
+                <wp:cNvGraphicFramePr/>
+                <a:graphic xmlns:a="http://schemas.openxmlformats.org/drawingml/2006/main">
+                  <a:graphicData uri="http://schemas.microsoft.com/office/word/2010/wordprocessingShape">
+                    <wps:wsp>
+                      <wps:cNvSpPr/>
+                      <wps:spPr>
+                        <a:xfrm>
+                          <a:off x="0" y="0"/>
+                          <a:ext cx="1851660" cy="449580"/>
+                        </a:xfrm>
+                        <a:prstGeom prst="rect">
+                          <a:avLst/>
+                        </a:prstGeom>
+                      </wps:spPr>
+                      <wps:style>
+                        <a:lnRef idx="2">
+                          <a:schemeClr val="accent6"/>
+                        </a:lnRef>
+                        <a:fillRef idx="1">
+                          <a:schemeClr val="lt1"/>
+                        </a:fillRef>
+                        <a:effectRef idx="0">
+                          <a:schemeClr val="accent6"/>
+                        </a:effectRef>
+                        <a:fontRef idx="minor">
+                          <a:schemeClr val="dk1"/>
+                        </a:fontRef>
+                      </wps:style>
+                      <wps:txbx>
+                        <w:txbxContent>
+                          <w:p>
+                            <w:pPr>
+                              <w:rPr>
+                                <w:rFonts w:ascii="Arial" w:hAnsi="Arial" w:cs="Arial"/>
+                                <w:lang w:val="es-US"/>
+                              </w:rPr>
+                            </w:pPr>
+                            <w:r>
+                              <w:rPr>
+                                <w:rFonts w:ascii="Arial" w:hAnsi="Arial" w:cs="Arial"/>
+                                <w:lang w:val="es-US"/>
+                              </w:rPr>
+                              <w:t xml:space="preserve">Ingreso de Bodega </w:t>
+                            </w:r>
+                          </w:p>
+                        </w:txbxContent>
+                      </wps:txbx>
+                      <wps:bodyPr rot="0" spcFirstLastPara="0" vertOverflow="overflow" horzOverflow="overflow" vert="horz" wrap="square" lIns="91440" tIns="45720" rIns="91440" bIns="45720" numCol="1" spcCol="0" rtlCol="0" fromWordArt="0" anchor="ctr" anchorCtr="0" forceAA="0" compatLnSpc="1">
+                        <a:prstTxWarp prst="textNoShape">
+                          <a:avLst/>
+                        </a:prstTxWarp>
+                        <a:noAutofit/>
+                      </wps:bodyPr>
+                    </wps:wsp>
+                  </a:graphicData>
+                </a:graphic>
+                <wp14:sizeRelH relativeFrom="margin">
+                  <wp14:pctWidth>0</wp14:pctWidth>
+                </wp14:sizeRelH>
+                <wp14:sizeRelV relativeFrom="margin">
+                  <wp14:pctHeight>0</wp14:pctHeight>
+                </wp14:sizeRelV>
+              </wp:anchor>
+            </w:drawing>
+          </mc:Choice>
+          <mc:Fallback>
+            <w:pict>
+              <v:rect w14:anchorId="425F0F7D" id="Rectángulo 13" o:spid="_x0000_s1049" style="position:absolute;left:0;text-align:left;margin-left:602.95pt;margin-top:28.45pt;width:145.8pt;height:35.4pt;z-index:251746304;visibility:visible;mso-wrap-style:square;mso-width-percent:0;mso-height-percent:0;mso-wrap-distance-left:9pt;mso-wrap-distance-top:0;mso-wrap-distance-right:9pt;mso-wrap-distance-bottom:0;mso-position-horizontal:absolute;mso-position-horizontal-relative:text;mso-position-vertical:absolute;mso-position-vertical-relative:text;mso-width-percent:0;mso-height-percent:0;mso-width-relative:margin;mso-height-relative:margin;v-text-anchor:middle" o:gfxdata="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" fillcolor="white [3201]" strokecolor="#70ad47 [3209]" strokeweight="1pt">
+                <v:textbox>
+                  <w:txbxContent>
+                    <w:p>
+                      <w:pPr>
+                        <w:rPr>
+                          <w:rFonts w:ascii="Arial" w:hAnsi="Arial" w:cs="Arial"/>
+                          <w:lang w:val="es-US"/>
+                        </w:rPr>
+                      </w:pPr>
+                      <w:r>
+                        <w:rPr>
+                          <w:rFonts w:ascii="Arial" w:hAnsi="Arial" w:cs="Arial"/>
+                          <w:lang w:val="es-US"/>
+                        </w:rPr>
+                        <w:t xml:space="preserve">Ingreso de Bodega </w:t>
+                      </w:r>
+                    </w:p>
+                  </w:txbxContent>
+                </v:textbox>
+              </v:rect>
+            </w:pict>
+          </mc:Fallback>
+        </mc:AlternateContent>
+      </w:r>
+      <w:r>
+        <w:rPr>
+          <w:rFonts w:ascii="Arial" w:hAnsi="Arial" w:cs="Arial"/>
+          <w:b/>
+          <w:bCs/>
+          <w:noProof/>
+          <w:sz w:val="36"/>
+          <w:szCs w:val="36"/>
+          <w:u w:val="single"/>
+          <w:lang w:val="es-US"/>
+        </w:rPr>
+        <mc:AlternateContent>
+          <mc:Choice Requires="wps">
+            <w:drawing>
+              <wp:anchor distT="0" distB="0" distL="114300" distR="114300" simplePos="0" relativeHeight="251726848" behindDoc="0" locked="0" layoutInCell="1" allowOverlap="1" wp14:anchorId="6CAA88D8" wp14:editId="04B03D15">
+                <wp:simplePos x="0" y="0"/>
+                <wp:positionH relativeFrom="column">
+                  <wp:posOffset>4739640</wp:posOffset>
+                </wp:positionH>
+                <wp:positionV relativeFrom="paragraph">
+                  <wp:posOffset>311785</wp:posOffset>
+                </wp:positionV>
+                <wp:extent cx="1851660" cy="365760"/>
+                <wp:effectExtent l="0" t="0" r="15240" b="15240"/>
+                <wp:wrapNone/>
+                <wp:docPr id="52" name="Rectángulo 52"/>
+                <wp:cNvGraphicFramePr/>
+                <a:graphic xmlns:a="http://schemas.openxmlformats.org/drawingml/2006/main">
+                  <a:graphicData uri="http://schemas.microsoft.com/office/word/2010/wordprocessingShape">
+                    <wps:wsp>
+                      <wps:cNvSpPr/>
+                      <wps:spPr>
+                        <a:xfrm>
+                          <a:off x="0" y="0"/>
+                          <a:ext cx="1851660" cy="365760"/>
+                        </a:xfrm>
+                        <a:prstGeom prst="rect">
+                          <a:avLst/>
+                        </a:prstGeom>
+                      </wps:spPr>
+                      <wps:style>
+                        <a:lnRef idx="2">
+                          <a:schemeClr val="accent6"/>
+                        </a:lnRef>
+                        <a:fillRef idx="1">
+                          <a:schemeClr val="lt1"/>
+                        </a:fillRef>
+                        <a:effectRef idx="0">
+                          <a:schemeClr val="accent6"/>
+                        </a:effectRef>
+                        <a:fontRef idx="minor">
+                          <a:schemeClr val="dk1"/>
+                        </a:fontRef>
+                      </wps:style>
+                      <wps:txbx>
+                        <w:txbxContent>
+                          <w:p>
+                            <w:pPr>
+                              <w:rPr>
+                                <w:rFonts w:ascii="Arial" w:hAnsi="Arial" w:cs="Arial"/>
+                                <w:lang w:val="es-US"/>
+                              </w:rPr>
+                            </w:pPr>
+                            <w:r>
+                              <w:rPr>
+                                <w:rFonts w:ascii="Arial" w:hAnsi="Arial" w:cs="Arial"/>
+                                <w:lang w:val="es-US"/>
+                              </w:rPr>
+                              <w:t>Administrar Farmacia</w:t>
+                            </w:r>
+                          </w:p>
+                        </w:txbxContent>
+                      </wps:txbx>
+                      <wps:bodyPr rot="0" spcFirstLastPara="0" vertOverflow="overflow" horzOverflow="overflow" vert="horz" wrap="square" lIns="91440" tIns="45720" rIns="91440" bIns="45720" numCol="1" spcCol="0" rtlCol="0" fromWordArt="0" anchor="ctr" anchorCtr="0" forceAA="0" compatLnSpc="1">
+                        <a:prstTxWarp prst="textNoShape">
+                          <a:avLst/>
+                        </a:prstTxWarp>
+                        <a:noAutofit/>
+                      </wps:bodyPr>
+                    </wps:wsp>
+                  </a:graphicData>
+                </a:graphic>
+                <wp14:sizeRelH relativeFrom="margin">
+                  <wp14:pctWidth>0</wp14:pctWidth>
+                </wp14:sizeRelH>
+                <wp14:sizeRelV relativeFrom="margin">
+                  <wp14:pctHeight>0</wp14:pctHeight>
+                </wp14:sizeRelV>
+              </wp:anchor>
+            </w:drawing>
+          </mc:Choice>
+          <mc:Fallback>
+            <w:pict>
+              <v:rect w14:anchorId="6CAA88D8" id="Rectángulo 52" o:spid="_x0000_s1050" style="position:absolute;left:0;text-align:left;margin-left:373.2pt;margin-top:24.55pt;width:145.8pt;height:28.8pt;z-index:251726848;visibility:visible;mso-wrap-style:square;mso-width-percent:0;mso-height-percent:0;mso-wrap-distance-left:9pt;mso-wrap-distance-top:0;mso-wrap-distance-right:9pt;mso-wrap-distance-bottom:0;mso-position-horizontal:absolute;mso-position-horizontal-relative:text;mso-position-vertical:absolute;mso-position-vertical-relative:text;mso-width-percent:0;mso-height-percent:0;mso-width-relative:margin;mso-height-relative:margin;v-text-anchor:middle" o:gfxdata="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" fillcolor="white [3201]" strokecolor="#70ad47 [3209]" strokeweight="1pt">
+                <v:textbox>
+                  <w:txbxContent>
+                    <w:p>
+                      <w:pPr>
+                        <w:rPr>
+                          <w:rFonts w:ascii="Arial" w:hAnsi="Arial" w:cs="Arial"/>
+                          <w:lang w:val="es-US"/>
+                        </w:rPr>
+                      </w:pPr>
+                      <w:r>
+                        <w:rPr>
+                          <w:rFonts w:ascii="Arial" w:hAnsi="Arial" w:cs="Arial"/>
+                          <w:lang w:val="es-US"/>
+                        </w:rPr>
+                        <w:t>Administrar Farmacia</w:t>
+                      </w:r>
+                    </w:p>
+                  </w:txbxContent>
+                </v:textbox>
+              </v:rect>
+            </w:pict>
+          </mc:Fallback>
+        </mc:AlternateContent>
+      </w:r>
+      <w:r>
+        <w:rPr>
+          <w:rFonts w:ascii="Arial" w:hAnsi="Arial" w:cs="Arial"/>
+          <w:b/>
+          <w:bCs/>
+          <w:noProof/>
+          <w:sz w:val="36"/>
+          <w:szCs w:val="36"/>
+          <w:u w:val="single"/>
+          <w:lang w:val="es-US"/>
+        </w:rPr>
+        <mc:AlternateContent>
+          <mc:Choice Requires="wps">
+            <w:drawing>
+              <wp:anchor distT="0" distB="0" distL="114300" distR="114300" simplePos="0" relativeHeight="251732992" behindDoc="0" locked="0" layoutInCell="1" allowOverlap="1" wp14:anchorId="4A6ACE97" wp14:editId="62B10C6B">
                 <wp:simplePos x="0" y="0"/>
                 <wp:positionH relativeFrom="margin">
-                  <wp:posOffset>4658995</wp:posOffset>
+                  <wp:posOffset>4662805</wp:posOffset>
                 </wp:positionH>
                 <wp:positionV relativeFrom="paragraph">
                   <wp:posOffset>10795</wp:posOffset>
                 </wp:positionV>
-                <wp:extent cx="194310" cy="3848100"/>
-                <wp:effectExtent l="114300" t="0" r="15240" b="19050"/>
+                <wp:extent cx="220980" cy="2156460"/>
+                <wp:effectExtent l="133350" t="0" r="26670" b="34290"/>
                 <wp:wrapNone/>
                 <wp:docPr id="57" name="Conector: angular 57"/>
                 <wp:cNvGraphicFramePr/>
@@ -5695,7 +5931,7 @@
                       <wps:spPr>
                         <a:xfrm>
                           <a:off x="0" y="0"/>
-                          <a:ext cx="194310" cy="3848100"/>
+                          <a:ext cx="220980" cy="2156460"/>
                         </a:xfrm>
                         <a:prstGeom prst="bentConnector3">
                           <a:avLst>
@@ -5732,343 +5968,9 @@
           </mc:Choice>
           <mc:Fallback>
             <w:pict>
-              <v:shape w14:anchorId="1F70B4F2" id="Conector: angular 57" o:spid="_x0000_s1026" type="#_x0000_t34" style="position:absolute;margin-left:366.85pt;margin-top:.85pt;width:15.3pt;height:303pt;z-index:251732992;visibility:visible;mso-wrap-style:square;mso-width-percent:0;mso-height-percent:0;mso-wrap-distance-left:9pt;mso-wrap-distance-top:0;mso-wrap-distance-right:9pt;mso-wrap-distance-bottom:0;mso-position-horizontal:absolute;mso-position-horizontal-relative:margin;mso-position-vertical:absolute;mso-position-vertical-relative:text;mso-width-percent:0;mso-height-percent:0;mso-width-relative:margin;mso-height-relative:margin" o:gfxdata="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" adj="-11550" strokecolor="black [3200]" strokeweight="1pt">
+              <v:shape w14:anchorId="508BEE4B" id="Conector: angular 57" o:spid="_x0000_s1026" type="#_x0000_t34" style="position:absolute;margin-left:367.15pt;margin-top:.85pt;width:17.4pt;height:169.8pt;z-index:251732992;visibility:visible;mso-wrap-style:square;mso-width-percent:0;mso-height-percent:0;mso-wrap-distance-left:9pt;mso-wrap-distance-top:0;mso-wrap-distance-right:9pt;mso-wrap-distance-bottom:0;mso-position-horizontal:absolute;mso-position-horizontal-relative:margin;mso-position-vertical:absolute;mso-position-vertical-relative:text;mso-width-percent:0;mso-height-percent:0;mso-width-relative:margin;mso-height-relative:margin" o:gfxdata="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" adj="-11550" strokecolor="black [3200]" strokeweight="1pt">
                 <w10:wrap anchorx="margin"/>
               </v:shape>
-            </w:pict>
-          </mc:Fallback>
-        </mc:AlternateContent>
-      </w:r>
-      <w:r>
-        <w:rPr>
-          <w:rFonts w:ascii="Arial" w:hAnsi="Arial" w:cs="Arial"/>
-          <w:b/>
-          <w:bCs/>
-          <w:noProof/>
-          <w:sz w:val="36"/>
-          <w:szCs w:val="36"/>
-          <w:u w:val="single"/>
-          <w:lang w:val="es-US"/>
-        </w:rPr>
-        <mc:AlternateContent>
-          <mc:Choice Requires="wps">
-            <w:drawing>
-              <wp:anchor distT="0" distB="0" distL="114300" distR="114300" simplePos="0" relativeHeight="251746304" behindDoc="0" locked="0" layoutInCell="1" allowOverlap="1" wp14:anchorId="425F0F7D" wp14:editId="31838455">
-                <wp:simplePos x="0" y="0"/>
-                <wp:positionH relativeFrom="column">
-                  <wp:posOffset>7611745</wp:posOffset>
-                </wp:positionH>
-                <wp:positionV relativeFrom="paragraph">
-                  <wp:posOffset>368935</wp:posOffset>
-                </wp:positionV>
-                <wp:extent cx="1851660" cy="449580"/>
-                <wp:effectExtent l="0" t="0" r="15240" b="26670"/>
-                <wp:wrapNone/>
-                <wp:docPr id="13" name="Rectángulo 13"/>
-                <wp:cNvGraphicFramePr/>
-                <a:graphic xmlns:a="http://schemas.openxmlformats.org/drawingml/2006/main">
-                  <a:graphicData uri="http://schemas.microsoft.com/office/word/2010/wordprocessingShape">
-                    <wps:wsp>
-                      <wps:cNvSpPr/>
-                      <wps:spPr>
-                        <a:xfrm>
-                          <a:off x="0" y="0"/>
-                          <a:ext cx="1851660" cy="449580"/>
-                        </a:xfrm>
-                        <a:prstGeom prst="rect">
-                          <a:avLst/>
-                        </a:prstGeom>
-                      </wps:spPr>
-                      <wps:style>
-                        <a:lnRef idx="2">
-                          <a:schemeClr val="accent6"/>
-                        </a:lnRef>
-                        <a:fillRef idx="1">
-                          <a:schemeClr val="lt1"/>
-                        </a:fillRef>
-                        <a:effectRef idx="0">
-                          <a:schemeClr val="accent6"/>
-                        </a:effectRef>
-                        <a:fontRef idx="minor">
-                          <a:schemeClr val="dk1"/>
-                        </a:fontRef>
-                      </wps:style>
-                      <wps:txbx>
-                        <w:txbxContent>
-                          <w:p>
-                            <w:pPr>
-                              <w:rPr>
-                                <w:rFonts w:ascii="Arial" w:hAnsi="Arial" w:cs="Arial"/>
-                                <w:lang w:val="es-US"/>
-                              </w:rPr>
-                            </w:pPr>
-                            <w:r>
-                              <w:rPr>
-                                <w:rFonts w:ascii="Arial" w:hAnsi="Arial" w:cs="Arial"/>
-                                <w:lang w:val="es-US"/>
-                              </w:rPr>
-                              <w:t>Orden de</w:t>
-                            </w:r>
-                            <w:r>
-                              <w:rPr>
-                                <w:rFonts w:ascii="Arial" w:hAnsi="Arial" w:cs="Arial"/>
-                                <w:lang w:val="es-US"/>
-                              </w:rPr>
-                              <w:t xml:space="preserve"> </w:t>
-                            </w:r>
-                            <w:r>
-                              <w:rPr>
-                                <w:rFonts w:ascii="Arial" w:hAnsi="Arial" w:cs="Arial"/>
-                                <w:lang w:val="es-US"/>
-                              </w:rPr>
-                              <w:t>C</w:t>
-                            </w:r>
-                            <w:r>
-                              <w:rPr>
-                                <w:rFonts w:ascii="Arial" w:hAnsi="Arial" w:cs="Arial"/>
-                                <w:lang w:val="es-US"/>
-                              </w:rPr>
-                              <w:t xml:space="preserve">ompra y </w:t>
-                            </w:r>
-                            <w:r>
-                              <w:rPr>
-                                <w:rFonts w:ascii="Arial" w:hAnsi="Arial" w:cs="Arial"/>
-                                <w:lang w:val="es-US"/>
-                              </w:rPr>
-                              <w:t>V</w:t>
-                            </w:r>
-                            <w:r>
-                              <w:rPr>
-                                <w:rFonts w:ascii="Arial" w:hAnsi="Arial" w:cs="Arial"/>
-                                <w:lang w:val="es-US"/>
-                              </w:rPr>
-                              <w:t xml:space="preserve">entas </w:t>
-                            </w:r>
-                            <w:r>
-                              <w:rPr>
-                                <w:rFonts w:ascii="Arial" w:hAnsi="Arial" w:cs="Arial"/>
-                                <w:lang w:val="es-US"/>
-                              </w:rPr>
-                              <w:t>E</w:t>
-                            </w:r>
-                            <w:r>
-                              <w:rPr>
-                                <w:rFonts w:ascii="Arial" w:hAnsi="Arial" w:cs="Arial"/>
-                                <w:lang w:val="es-US"/>
-                              </w:rPr>
-                              <w:t>mitidas</w:t>
-                            </w:r>
-                          </w:p>
-                        </w:txbxContent>
-                      </wps:txbx>
-                      <wps:bodyPr rot="0" spcFirstLastPara="0" vertOverflow="overflow" horzOverflow="overflow" vert="horz" wrap="square" lIns="91440" tIns="45720" rIns="91440" bIns="45720" numCol="1" spcCol="0" rtlCol="0" fromWordArt="0" anchor="ctr" anchorCtr="0" forceAA="0" compatLnSpc="1">
-                        <a:prstTxWarp prst="textNoShape">
-                          <a:avLst/>
-                        </a:prstTxWarp>
-                        <a:noAutofit/>
-                      </wps:bodyPr>
-                    </wps:wsp>
-                  </a:graphicData>
-                </a:graphic>
-                <wp14:sizeRelH relativeFrom="margin">
-                  <wp14:pctWidth>0</wp14:pctWidth>
-                </wp14:sizeRelH>
-                <wp14:sizeRelV relativeFrom="margin">
-                  <wp14:pctHeight>0</wp14:pctHeight>
-                </wp14:sizeRelV>
-              </wp:anchor>
-            </w:drawing>
-          </mc:Choice>
-          <mc:Fallback>
-            <w:pict>
-              <v:rect w14:anchorId="425F0F7D" id="Rectángulo 13" o:spid="_x0000_s1049" style="position:absolute;left:0;text-align:left;margin-left:599.35pt;margin-top:29.05pt;width:145.8pt;height:35.4pt;z-index:251746304;visibility:visible;mso-wrap-style:square;mso-width-percent:0;mso-height-percent:0;mso-wrap-distance-left:9pt;mso-wrap-distance-top:0;mso-wrap-distance-right:9pt;mso-wrap-distance-bottom:0;mso-position-horizontal:absolute;mso-position-horizontal-relative:text;mso-position-vertical:absolute;mso-position-vertical-relative:text;mso-width-percent:0;mso-height-percent:0;mso-width-relative:margin;mso-height-relative:margin;v-text-anchor:middle" o:gfxdata="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" fillcolor="white [3201]" strokecolor="#70ad47 [3209]" strokeweight="1pt">
-                <v:textbox>
-                  <w:txbxContent>
-                    <w:p>
-                      <w:pPr>
-                        <w:rPr>
-                          <w:rFonts w:ascii="Arial" w:hAnsi="Arial" w:cs="Arial"/>
-                          <w:lang w:val="es-US"/>
-                        </w:rPr>
-                      </w:pPr>
-                      <w:r>
-                        <w:rPr>
-                          <w:rFonts w:ascii="Arial" w:hAnsi="Arial" w:cs="Arial"/>
-                          <w:lang w:val="es-US"/>
-                        </w:rPr>
-                        <w:t>Orden de</w:t>
-                      </w:r>
-                      <w:r>
-                        <w:rPr>
-                          <w:rFonts w:ascii="Arial" w:hAnsi="Arial" w:cs="Arial"/>
-                          <w:lang w:val="es-US"/>
-                        </w:rPr>
-                        <w:t xml:space="preserve"> </w:t>
-                      </w:r>
-                      <w:r>
-                        <w:rPr>
-                          <w:rFonts w:ascii="Arial" w:hAnsi="Arial" w:cs="Arial"/>
-                          <w:lang w:val="es-US"/>
-                        </w:rPr>
-                        <w:t>C</w:t>
-                      </w:r>
-                      <w:r>
-                        <w:rPr>
-                          <w:rFonts w:ascii="Arial" w:hAnsi="Arial" w:cs="Arial"/>
-                          <w:lang w:val="es-US"/>
-                        </w:rPr>
-                        <w:t xml:space="preserve">ompra y </w:t>
-                      </w:r>
-                      <w:r>
-                        <w:rPr>
-                          <w:rFonts w:ascii="Arial" w:hAnsi="Arial" w:cs="Arial"/>
-                          <w:lang w:val="es-US"/>
-                        </w:rPr>
-                        <w:t>V</w:t>
-                      </w:r>
-                      <w:r>
-                        <w:rPr>
-                          <w:rFonts w:ascii="Arial" w:hAnsi="Arial" w:cs="Arial"/>
-                          <w:lang w:val="es-US"/>
-                        </w:rPr>
-                        <w:t xml:space="preserve">entas </w:t>
-                      </w:r>
-                      <w:r>
-                        <w:rPr>
-                          <w:rFonts w:ascii="Arial" w:hAnsi="Arial" w:cs="Arial"/>
-                          <w:lang w:val="es-US"/>
-                        </w:rPr>
-                        <w:t>E</w:t>
-                      </w:r>
-                      <w:r>
-                        <w:rPr>
-                          <w:rFonts w:ascii="Arial" w:hAnsi="Arial" w:cs="Arial"/>
-                          <w:lang w:val="es-US"/>
-                        </w:rPr>
-                        <w:t>mitidas</w:t>
-                      </w:r>
-                    </w:p>
-                  </w:txbxContent>
-                </v:textbox>
-              </v:rect>
-            </w:pict>
-          </mc:Fallback>
-        </mc:AlternateContent>
-      </w:r>
-      <w:r>
-        <w:rPr>
-          <w:rFonts w:ascii="Arial" w:hAnsi="Arial" w:cs="Arial"/>
-          <w:b/>
-          <w:bCs/>
-          <w:noProof/>
-          <w:sz w:val="36"/>
-          <w:szCs w:val="36"/>
-          <w:u w:val="single"/>
-          <w:lang w:val="es-US"/>
-        </w:rPr>
-        <mc:AlternateContent>
-          <mc:Choice Requires="wps">
-            <w:drawing>
-              <wp:anchor distT="0" distB="0" distL="114300" distR="114300" simplePos="0" relativeHeight="251726848" behindDoc="0" locked="0" layoutInCell="1" allowOverlap="1" wp14:anchorId="6CAA88D8" wp14:editId="04DD3116">
-                <wp:simplePos x="0" y="0"/>
-                <wp:positionH relativeFrom="column">
-                  <wp:posOffset>4747260</wp:posOffset>
-                </wp:positionH>
-                <wp:positionV relativeFrom="paragraph">
-                  <wp:posOffset>327025</wp:posOffset>
-                </wp:positionV>
-                <wp:extent cx="1851660" cy="365760"/>
-                <wp:effectExtent l="0" t="0" r="15240" b="15240"/>
-                <wp:wrapNone/>
-                <wp:docPr id="52" name="Rectángulo 52"/>
-                <wp:cNvGraphicFramePr/>
-                <a:graphic xmlns:a="http://schemas.openxmlformats.org/drawingml/2006/main">
-                  <a:graphicData uri="http://schemas.microsoft.com/office/word/2010/wordprocessingShape">
-                    <wps:wsp>
-                      <wps:cNvSpPr/>
-                      <wps:spPr>
-                        <a:xfrm>
-                          <a:off x="0" y="0"/>
-                          <a:ext cx="1851660" cy="365760"/>
-                        </a:xfrm>
-                        <a:prstGeom prst="rect">
-                          <a:avLst/>
-                        </a:prstGeom>
-                      </wps:spPr>
-                      <wps:style>
-                        <a:lnRef idx="2">
-                          <a:schemeClr val="accent6"/>
-                        </a:lnRef>
-                        <a:fillRef idx="1">
-                          <a:schemeClr val="lt1"/>
-                        </a:fillRef>
-                        <a:effectRef idx="0">
-                          <a:schemeClr val="accent6"/>
-                        </a:effectRef>
-                        <a:fontRef idx="minor">
-                          <a:schemeClr val="dk1"/>
-                        </a:fontRef>
-                      </wps:style>
-                      <wps:txbx>
-                        <w:txbxContent>
-                          <w:p>
-                            <w:pPr>
-                              <w:rPr>
-                                <w:rFonts w:ascii="Arial" w:hAnsi="Arial" w:cs="Arial"/>
-                                <w:lang w:val="es-US"/>
-                              </w:rPr>
-                            </w:pPr>
-                            <w:r>
-                              <w:rPr>
-                                <w:rFonts w:ascii="Arial" w:hAnsi="Arial" w:cs="Arial"/>
-                                <w:lang w:val="es-US"/>
-                              </w:rPr>
-                              <w:t>Administrar Farmacia</w:t>
-                            </w:r>
-                          </w:p>
-                        </w:txbxContent>
-                      </wps:txbx>
-                      <wps:bodyPr rot="0" spcFirstLastPara="0" vertOverflow="overflow" horzOverflow="overflow" vert="horz" wrap="square" lIns="91440" tIns="45720" rIns="91440" bIns="45720" numCol="1" spcCol="0" rtlCol="0" fromWordArt="0" anchor="ctr" anchorCtr="0" forceAA="0" compatLnSpc="1">
-                        <a:prstTxWarp prst="textNoShape">
-                          <a:avLst/>
-                        </a:prstTxWarp>
-                        <a:noAutofit/>
-                      </wps:bodyPr>
-                    </wps:wsp>
-                  </a:graphicData>
-                </a:graphic>
-                <wp14:sizeRelH relativeFrom="margin">
-                  <wp14:pctWidth>0</wp14:pctWidth>
-                </wp14:sizeRelH>
-                <wp14:sizeRelV relativeFrom="margin">
-                  <wp14:pctHeight>0</wp14:pctHeight>
-                </wp14:sizeRelV>
-              </wp:anchor>
-            </w:drawing>
-          </mc:Choice>
-          <mc:Fallback>
-            <w:pict>
-              <v:rect w14:anchorId="6CAA88D8" id="Rectángulo 52" o:spid="_x0000_s1050" style="position:absolute;left:0;text-align:left;margin-left:373.8pt;margin-top:25.75pt;width:145.8pt;height:28.8pt;z-index:251726848;visibility:visible;mso-wrap-style:square;mso-width-percent:0;mso-height-percent:0;mso-wrap-distance-left:9pt;mso-wrap-distance-top:0;mso-wrap-distance-right:9pt;mso-wrap-distance-bottom:0;mso-position-horizontal:absolute;mso-position-horizontal-relative:text;mso-position-vertical:absolute;mso-position-vertical-relative:text;mso-width-percent:0;mso-height-percent:0;mso-width-relative:margin;mso-height-relative:margin;v-text-anchor:middle" o:gfxdata="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" fillcolor="white [3201]" strokecolor="#70ad47 [3209]" strokeweight="1pt">
-                <v:textbox>
-                  <w:txbxContent>
-                    <w:p>
-                      <w:pPr>
-                        <w:rPr>
-                          <w:rFonts w:ascii="Arial" w:hAnsi="Arial" w:cs="Arial"/>
-                          <w:lang w:val="es-US"/>
-                        </w:rPr>
-                      </w:pPr>
-                      <w:r>
-                        <w:rPr>
-                          <w:rFonts w:ascii="Arial" w:hAnsi="Arial" w:cs="Arial"/>
-                          <w:lang w:val="es-US"/>
-                        </w:rPr>
-                        <w:t>Administrar Farmacia</w:t>
-                      </w:r>
-                    </w:p>
-                  </w:txbxContent>
-                </v:textbox>
-              </v:rect>
             </w:pict>
           </mc:Fallback>
         </mc:AlternateContent>
@@ -6972,35 +6874,38 @@
       <w:r>
         <w:rPr>
           <w:rFonts w:ascii="Arial" w:hAnsi="Arial" w:cs="Arial"/>
+          <w:b/>
+          <w:bCs/>
           <w:noProof/>
           <w:sz w:val="36"/>
           <w:szCs w:val="36"/>
+          <w:u w:val="single"/>
           <w:lang w:val="es-US"/>
         </w:rPr>
         <mc:AlternateContent>
           <mc:Choice Requires="wps">
             <w:drawing>
-              <wp:anchor distT="0" distB="0" distL="114300" distR="114300" simplePos="0" relativeHeight="251758592" behindDoc="0" locked="0" layoutInCell="1" allowOverlap="1" wp14:anchorId="3D8643FB" wp14:editId="7842A5CF">
+              <wp:anchor distT="0" distB="0" distL="114300" distR="114300" simplePos="0" relativeHeight="251893760" behindDoc="0" locked="0" layoutInCell="1" allowOverlap="1" wp14:anchorId="79E66EBC" wp14:editId="763C0A46">
                 <wp:simplePos x="0" y="0"/>
                 <wp:positionH relativeFrom="column">
-                  <wp:posOffset>7253605</wp:posOffset>
+                  <wp:posOffset>7437120</wp:posOffset>
                 </wp:positionH>
                 <wp:positionV relativeFrom="paragraph">
-                  <wp:posOffset>204470</wp:posOffset>
+                  <wp:posOffset>187325</wp:posOffset>
                 </wp:positionV>
-                <wp:extent cx="388620" cy="7620"/>
-                <wp:effectExtent l="0" t="0" r="30480" b="30480"/>
+                <wp:extent cx="228600" cy="7620"/>
+                <wp:effectExtent l="0" t="0" r="19050" b="30480"/>
                 <wp:wrapNone/>
-                <wp:docPr id="196" name="Conector recto 196"/>
+                <wp:docPr id="199" name="Conector recto 199"/>
                 <wp:cNvGraphicFramePr/>
                 <a:graphic xmlns:a="http://schemas.openxmlformats.org/drawingml/2006/main">
                   <a:graphicData uri="http://schemas.microsoft.com/office/word/2010/wordprocessingShape">
                     <wps:wsp>
                       <wps:cNvCnPr/>
                       <wps:spPr>
-                        <a:xfrm flipV="1">
+                        <a:xfrm>
                           <a:off x="0" y="0"/>
-                          <a:ext cx="388620" cy="7620"/>
+                          <a:ext cx="228600" cy="7620"/>
                         </a:xfrm>
                         <a:prstGeom prst="line">
                           <a:avLst/>
@@ -7035,7 +6940,7 @@
           </mc:Choice>
           <mc:Fallback>
             <w:pict>
-              <v:line w14:anchorId="3F4EB3E1" id="Conector recto 196" o:spid="_x0000_s1026" style="position:absolute;flip:y;z-index:251758592;visibility:visible;mso-wrap-style:square;mso-width-percent:0;mso-height-percent:0;mso-wrap-distance-left:9pt;mso-wrap-distance-top:0;mso-wrap-distance-right:9pt;mso-wrap-distance-bottom:0;mso-position-horizontal:absolute;mso-position-horizontal-relative:text;mso-position-vertical:absolute;mso-position-vertical-relative:text;mso-width-percent:0;mso-height-percent:0;mso-width-relative:margin;mso-height-relative:margin" from="571.15pt,16.1pt" to="601.75pt,16.7pt" o:gfxdata="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" strokecolor="black [3200]" strokeweight="1pt">
+              <v:line w14:anchorId="17C41275" id="Conector recto 199" o:spid="_x0000_s1026" style="position:absolute;z-index:251893760;visibility:visible;mso-wrap-style:square;mso-width-percent:0;mso-height-percent:0;mso-wrap-distance-left:9pt;mso-wrap-distance-top:0;mso-wrap-distance-right:9pt;mso-wrap-distance-bottom:0;mso-position-horizontal:absolute;mso-position-horizontal-relative:text;mso-position-vertical:absolute;mso-position-vertical-relative:text;mso-width-percent:0;mso-height-percent:0;mso-width-relative:margin;mso-height-relative:margin" from="585.6pt,14.75pt" to="603.6pt,15.35pt" o:gfxdata="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" strokecolor="black [3200]" strokeweight="1pt">
                 <v:stroke joinstyle="miter"/>
               </v:line>
             </w:pict>
@@ -7053,7 +6958,7 @@
         <mc:AlternateContent>
           <mc:Choice Requires="wps">
             <w:drawing>
-              <wp:anchor distT="0" distB="0" distL="114300" distR="114300" simplePos="0" relativeHeight="251734016" behindDoc="0" locked="0" layoutInCell="1" allowOverlap="1" wp14:anchorId="05EF1470" wp14:editId="14D6674C">
+              <wp:anchor distT="0" distB="0" distL="114300" distR="114300" simplePos="0" relativeHeight="251734016" behindDoc="0" locked="0" layoutInCell="1" allowOverlap="1" wp14:anchorId="05EF1470" wp14:editId="49D2A328">
                 <wp:simplePos x="0" y="0"/>
                 <wp:positionH relativeFrom="column">
                   <wp:posOffset>4556125</wp:posOffset>
@@ -7102,7 +7007,7 @@
           </mc:Choice>
           <mc:Fallback>
             <w:pict>
-              <v:line w14:anchorId="5A5731BA" id="Conector recto 59" o:spid="_x0000_s1026" style="position:absolute;z-index:251734016;visibility:visible;mso-wrap-style:square;mso-wrap-distance-left:9pt;mso-wrap-distance-top:0;mso-wrap-distance-right:9pt;mso-wrap-distance-bottom:0;mso-position-horizontal:absolute;mso-position-horizontal-relative:text;mso-position-vertical:absolute;mso-position-vertical-relative:text" from="358.75pt,10.7pt" to="372.2pt,10.7pt" o:gfxdata="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" strokecolor="black [3200]" strokeweight="1pt">
+              <v:line w14:anchorId="1DF93D8D" id="Conector recto 59" o:spid="_x0000_s1026" style="position:absolute;z-index:251734016;visibility:visible;mso-wrap-style:square;mso-wrap-distance-left:9pt;mso-wrap-distance-top:0;mso-wrap-distance-right:9pt;mso-wrap-distance-bottom:0;mso-position-horizontal:absolute;mso-position-horizontal-relative:text;mso-position-vertical:absolute;mso-position-vertical-relative:text" from="358.75pt,10.7pt" to="372.2pt,10.7pt" o:gfxdata="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" strokecolor="black [3200]" strokeweight="1pt">
                 <v:stroke joinstyle="miter"/>
               </v:line>
             </w:pict>
@@ -7200,18 +7105,18 @@
         <mc:AlternateContent>
           <mc:Choice Requires="wps">
             <w:drawing>
-              <wp:anchor distT="0" distB="0" distL="114300" distR="114300" simplePos="0" relativeHeight="251759616" behindDoc="0" locked="0" layoutInCell="1" allowOverlap="1" wp14:anchorId="3547ABFF" wp14:editId="72386084">
+              <wp:anchor distT="0" distB="0" distL="114300" distR="114300" simplePos="0" relativeHeight="251735040" behindDoc="0" locked="0" layoutInCell="1" allowOverlap="1" wp14:anchorId="06FF9FF7" wp14:editId="7E6A3877">
                 <wp:simplePos x="0" y="0"/>
                 <wp:positionH relativeFrom="column">
-                  <wp:posOffset>7291705</wp:posOffset>
+                  <wp:posOffset>4556125</wp:posOffset>
                 </wp:positionH>
                 <wp:positionV relativeFrom="paragraph">
-                  <wp:posOffset>375920</wp:posOffset>
+                  <wp:posOffset>261620</wp:posOffset>
                 </wp:positionV>
-                <wp:extent cx="327660" cy="0"/>
-                <wp:effectExtent l="0" t="0" r="0" b="0"/>
+                <wp:extent cx="228600" cy="7620"/>
+                <wp:effectExtent l="0" t="0" r="19050" b="30480"/>
                 <wp:wrapNone/>
-                <wp:docPr id="198" name="Conector recto 198"/>
+                <wp:docPr id="61" name="Conector recto 61"/>
                 <wp:cNvGraphicFramePr/>
                 <a:graphic xmlns:a="http://schemas.openxmlformats.org/drawingml/2006/main">
                   <a:graphicData uri="http://schemas.microsoft.com/office/word/2010/wordprocessingShape">
@@ -7220,7 +7125,7 @@
                       <wps:spPr>
                         <a:xfrm>
                           <a:off x="0" y="0"/>
-                          <a:ext cx="327660" cy="0"/>
+                          <a:ext cx="228600" cy="7620"/>
                         </a:xfrm>
                         <a:prstGeom prst="line">
                           <a:avLst/>
@@ -7255,7 +7160,7 @@
           </mc:Choice>
           <mc:Fallback>
             <w:pict>
-              <v:line w14:anchorId="5B0DCBDD" id="Conector recto 198" o:spid="_x0000_s1026" style="position:absolute;z-index:251759616;visibility:visible;mso-wrap-style:square;mso-width-percent:0;mso-height-percent:0;mso-wrap-distance-left:9pt;mso-wrap-distance-top:0;mso-wrap-distance-right:9pt;mso-wrap-distance-bottom:0;mso-position-horizontal:absolute;mso-position-horizontal-relative:text;mso-position-vertical:absolute;mso-position-vertical-relative:text;mso-width-percent:0;mso-height-percent:0;mso-width-relative:margin;mso-height-relative:margin" from="574.15pt,29.6pt" to="599.95pt,29.6pt" o:gfxdata="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" strokecolor="black [3200]" strokeweight="1pt">
+              <v:line w14:anchorId="4D9B63E8" id="Conector recto 61" o:spid="_x0000_s1026" style="position:absolute;z-index:251735040;visibility:visible;mso-wrap-style:square;mso-width-percent:0;mso-height-percent:0;mso-wrap-distance-left:9pt;mso-wrap-distance-top:0;mso-wrap-distance-right:9pt;mso-wrap-distance-bottom:0;mso-position-horizontal:absolute;mso-position-horizontal-relative:text;mso-position-vertical:absolute;mso-position-vertical-relative:text;mso-width-percent:0;mso-height-percent:0;mso-width-relative:margin;mso-height-relative:margin" from="358.75pt,20.6pt" to="376.75pt,21.2pt" o:gfxdata="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" strokecolor="black [3200]" strokeweight="1pt">
                 <v:stroke joinstyle="miter"/>
               </v:line>
             </w:pict>
@@ -7276,7 +7181,127 @@
         <mc:AlternateContent>
           <mc:Choice Requires="wps">
             <w:drawing>
-              <wp:anchor distT="0" distB="0" distL="114300" distR="114300" simplePos="0" relativeHeight="251748352" behindDoc="0" locked="0" layoutInCell="1" allowOverlap="1" wp14:anchorId="7052A6F8" wp14:editId="6F09A3DC">
+              <wp:anchor distT="0" distB="0" distL="114300" distR="114300" simplePos="0" relativeHeight="251677696" behindDoc="0" locked="0" layoutInCell="1" allowOverlap="1" wp14:anchorId="0EE894F2" wp14:editId="5C11ACC5">
+                <wp:simplePos x="0" y="0"/>
+                <wp:positionH relativeFrom="column">
+                  <wp:posOffset>4777105</wp:posOffset>
+                </wp:positionH>
+                <wp:positionV relativeFrom="paragraph">
+                  <wp:posOffset>78740</wp:posOffset>
+                </wp:positionV>
+                <wp:extent cx="1851660" cy="365760"/>
+                <wp:effectExtent l="0" t="0" r="15240" b="15240"/>
+                <wp:wrapNone/>
+                <wp:docPr id="17" name="Rectángulo 17"/>
+                <wp:cNvGraphicFramePr/>
+                <a:graphic xmlns:a="http://schemas.openxmlformats.org/drawingml/2006/main">
+                  <a:graphicData uri="http://schemas.microsoft.com/office/word/2010/wordprocessingShape">
+                    <wps:wsp>
+                      <wps:cNvSpPr/>
+                      <wps:spPr>
+                        <a:xfrm>
+                          <a:off x="0" y="0"/>
+                          <a:ext cx="1851660" cy="365760"/>
+                        </a:xfrm>
+                        <a:prstGeom prst="rect">
+                          <a:avLst/>
+                        </a:prstGeom>
+                      </wps:spPr>
+                      <wps:style>
+                        <a:lnRef idx="2">
+                          <a:schemeClr val="accent6"/>
+                        </a:lnRef>
+                        <a:fillRef idx="1">
+                          <a:schemeClr val="lt1"/>
+                        </a:fillRef>
+                        <a:effectRef idx="0">
+                          <a:schemeClr val="accent6"/>
+                        </a:effectRef>
+                        <a:fontRef idx="minor">
+                          <a:schemeClr val="dk1"/>
+                        </a:fontRef>
+                      </wps:style>
+                      <wps:txbx>
+                        <w:txbxContent>
+                          <w:p>
+                            <w:pPr>
+                              <w:jc w:val="center"/>
+                              <w:rPr>
+                                <w:rFonts w:ascii="Arial" w:hAnsi="Arial" w:cs="Arial"/>
+                                <w:lang w:val="es-US"/>
+                              </w:rPr>
+                            </w:pPr>
+                            <w:r>
+                              <w:rPr>
+                                <w:rFonts w:ascii="Arial" w:hAnsi="Arial" w:cs="Arial"/>
+                                <w:lang w:val="es-US"/>
+                              </w:rPr>
+                              <w:t xml:space="preserve">Recursos </w:t>
+                            </w:r>
+                          </w:p>
+                        </w:txbxContent>
+                      </wps:txbx>
+                      <wps:bodyPr rot="0" spcFirstLastPara="0" vertOverflow="overflow" horzOverflow="overflow" vert="horz" wrap="square" lIns="91440" tIns="45720" rIns="91440" bIns="45720" numCol="1" spcCol="0" rtlCol="0" fromWordArt="0" anchor="ctr" anchorCtr="0" forceAA="0" compatLnSpc="1">
+                        <a:prstTxWarp prst="textNoShape">
+                          <a:avLst/>
+                        </a:prstTxWarp>
+                        <a:noAutofit/>
+                      </wps:bodyPr>
+                    </wps:wsp>
+                  </a:graphicData>
+                </a:graphic>
+                <wp14:sizeRelH relativeFrom="margin">
+                  <wp14:pctWidth>0</wp14:pctWidth>
+                </wp14:sizeRelH>
+                <wp14:sizeRelV relativeFrom="margin">
+                  <wp14:pctHeight>0</wp14:pctHeight>
+                </wp14:sizeRelV>
+              </wp:anchor>
+            </w:drawing>
+          </mc:Choice>
+          <mc:Fallback>
+            <w:pict>
+              <v:rect w14:anchorId="0EE894F2" id="Rectángulo 17" o:spid="_x0000_s1057" style="position:absolute;margin-left:376.15pt;margin-top:6.2pt;width:145.8pt;height:28.8pt;z-index:251677696;visibility:visible;mso-wrap-style:square;mso-width-percent:0;mso-height-percent:0;mso-wrap-distance-left:9pt;mso-wrap-distance-top:0;mso-wrap-distance-right:9pt;mso-wrap-distance-bottom:0;mso-position-horizontal:absolute;mso-position-horizontal-relative:text;mso-position-vertical:absolute;mso-position-vertical-relative:text;mso-width-percent:0;mso-height-percent:0;mso-width-relative:margin;mso-height-relative:margin;v-text-anchor:middle" o:gfxdata="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" fillcolor="white [3201]" strokecolor="#70ad47 [3209]" strokeweight="1pt">
+                <v:textbox>
+                  <w:txbxContent>
+                    <w:p>
+                      <w:pPr>
+                        <w:jc w:val="center"/>
+                        <w:rPr>
+                          <w:rFonts w:ascii="Arial" w:hAnsi="Arial" w:cs="Arial"/>
+                          <w:lang w:val="es-US"/>
+                        </w:rPr>
+                      </w:pPr>
+                      <w:r>
+                        <w:rPr>
+                          <w:rFonts w:ascii="Arial" w:hAnsi="Arial" w:cs="Arial"/>
+                          <w:lang w:val="es-US"/>
+                        </w:rPr>
+                        <w:t xml:space="preserve">Recursos </w:t>
+                      </w:r>
+                    </w:p>
+                  </w:txbxContent>
+                </v:textbox>
+              </v:rect>
+            </w:pict>
+          </mc:Fallback>
+        </mc:AlternateContent>
+      </w:r>
+      <w:r>
+        <w:rPr>
+          <w:rFonts w:ascii="Arial" w:hAnsi="Arial" w:cs="Arial"/>
+          <w:b/>
+          <w:bCs/>
+          <w:noProof/>
+          <w:sz w:val="36"/>
+          <w:szCs w:val="36"/>
+          <w:u w:val="single"/>
+          <w:lang w:val="es-US"/>
+        </w:rPr>
+        <mc:AlternateContent>
+          <mc:Choice Requires="wps">
+            <w:drawing>
+              <wp:anchor distT="0" distB="0" distL="114300" distR="114300" simplePos="0" relativeHeight="251748352" behindDoc="0" locked="0" layoutInCell="1" allowOverlap="1" wp14:anchorId="7052A6F8" wp14:editId="530FDD6F">
                 <wp:simplePos x="0" y="0"/>
                 <wp:positionH relativeFrom="margin">
                   <wp:posOffset>7616190</wp:posOffset>
@@ -7331,7 +7356,7 @@
                                 <w:rFonts w:ascii="Arial" w:hAnsi="Arial" w:cs="Arial"/>
                                 <w:lang w:val="es-US"/>
                               </w:rPr>
-                              <w:t>Categorias</w:t>
+                              <w:t xml:space="preserve">Egreso de Bodega </w:t>
                             </w:r>
                           </w:p>
                         </w:txbxContent>
@@ -7356,7 +7381,7 @@
           </mc:Choice>
           <mc:Fallback>
             <w:pict>
-              <v:rect w14:anchorId="7052A6F8" id="Rectángulo 16" o:spid="_x0000_s1057" style="position:absolute;margin-left:599.7pt;margin-top:15pt;width:145.8pt;height:28.8pt;z-index:251748352;visibility:visible;mso-wrap-style:square;mso-width-percent:0;mso-height-percent:0;mso-wrap-distance-left:9pt;mso-wrap-distance-top:0;mso-wrap-distance-right:9pt;mso-wrap-distance-bottom:0;mso-position-horizontal:absolute;mso-position-horizontal-relative:margin;mso-position-vertical:absolute;mso-position-vertical-relative:text;mso-width-percent:0;mso-height-percent:0;mso-width-relative:margin;mso-height-relative:margin;v-text-anchor:middle" o:gfxdata="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" fillcolor="white [3201]" strokecolor="#70ad47 [3209]" strokeweight="1pt">
+              <v:rect w14:anchorId="7052A6F8" id="Rectángulo 16" o:spid="_x0000_s1058" style="position:absolute;margin-left:599.7pt;margin-top:15pt;width:145.8pt;height:28.8pt;z-index:251748352;visibility:visible;mso-wrap-style:square;mso-width-percent:0;mso-height-percent:0;mso-wrap-distance-left:9pt;mso-wrap-distance-top:0;mso-wrap-distance-right:9pt;mso-wrap-distance-bottom:0;mso-position-horizontal:absolute;mso-position-horizontal-relative:margin;mso-position-vertical:absolute;mso-position-vertical-relative:text;mso-width-percent:0;mso-height-percent:0;mso-width-relative:margin;mso-height-relative:margin;v-text-anchor:middle" o:gfxdata="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" fillcolor="white [3201]" strokecolor="#70ad47 [3209]" strokeweight="1pt">
                 <v:textbox>
                   <w:txbxContent>
                     <w:p>
@@ -7372,208 +7397,12 @@
                           <w:rFonts w:ascii="Arial" w:hAnsi="Arial" w:cs="Arial"/>
                           <w:lang w:val="es-US"/>
                         </w:rPr>
-                        <w:t>Categorias</w:t>
+                        <w:t xml:space="preserve">Egreso de Bodega </w:t>
                       </w:r>
                     </w:p>
                   </w:txbxContent>
                 </v:textbox>
                 <w10:wrap anchorx="margin"/>
-              </v:rect>
-            </w:pict>
-          </mc:Fallback>
-        </mc:AlternateContent>
-      </w:r>
-      <w:r>
-        <w:rPr>
-          <w:rFonts w:ascii="Arial" w:hAnsi="Arial" w:cs="Arial"/>
-          <w:b/>
-          <w:bCs/>
-          <w:noProof/>
-          <w:sz w:val="36"/>
-          <w:szCs w:val="36"/>
-          <w:u w:val="single"/>
-          <w:lang w:val="es-US"/>
-        </w:rPr>
-        <mc:AlternateContent>
-          <mc:Choice Requires="wps">
-            <w:drawing>
-              <wp:anchor distT="0" distB="0" distL="114300" distR="114300" simplePos="0" relativeHeight="251735040" behindDoc="0" locked="0" layoutInCell="1" allowOverlap="1" wp14:anchorId="06FF9FF7" wp14:editId="17C3C8AA">
-                <wp:simplePos x="0" y="0"/>
-                <wp:positionH relativeFrom="column">
-                  <wp:posOffset>4556125</wp:posOffset>
-                </wp:positionH>
-                <wp:positionV relativeFrom="paragraph">
-                  <wp:posOffset>261620</wp:posOffset>
-                </wp:positionV>
-                <wp:extent cx="182880" cy="0"/>
-                <wp:effectExtent l="0" t="0" r="0" b="0"/>
-                <wp:wrapNone/>
-                <wp:docPr id="61" name="Conector recto 61"/>
-                <wp:cNvGraphicFramePr/>
-                <a:graphic xmlns:a="http://schemas.openxmlformats.org/drawingml/2006/main">
-                  <a:graphicData uri="http://schemas.microsoft.com/office/word/2010/wordprocessingShape">
-                    <wps:wsp>
-                      <wps:cNvCnPr/>
-                      <wps:spPr>
-                        <a:xfrm flipV="1">
-                          <a:off x="0" y="0"/>
-                          <a:ext cx="182880" cy="0"/>
-                        </a:xfrm>
-                        <a:prstGeom prst="line">
-                          <a:avLst/>
-                        </a:prstGeom>
-                      </wps:spPr>
-                      <wps:style>
-                        <a:lnRef idx="2">
-                          <a:schemeClr val="dk1"/>
-                        </a:lnRef>
-                        <a:fillRef idx="0">
-                          <a:schemeClr val="dk1"/>
-                        </a:fillRef>
-                        <a:effectRef idx="1">
-                          <a:schemeClr val="dk1"/>
-                        </a:effectRef>
-                        <a:fontRef idx="minor">
-                          <a:schemeClr val="tx1"/>
-                        </a:fontRef>
-                      </wps:style>
-                      <wps:bodyPr/>
-                    </wps:wsp>
-                  </a:graphicData>
-                </a:graphic>
-                <wp14:sizeRelH relativeFrom="margin">
-                  <wp14:pctWidth>0</wp14:pctWidth>
-                </wp14:sizeRelH>
-                <wp14:sizeRelV relativeFrom="margin">
-                  <wp14:pctHeight>0</wp14:pctHeight>
-                </wp14:sizeRelV>
-              </wp:anchor>
-            </w:drawing>
-          </mc:Choice>
-          <mc:Fallback>
-            <w:pict>
-              <v:line w14:anchorId="69F1D13F" id="Conector recto 61" o:spid="_x0000_s1026" style="position:absolute;flip:y;z-index:251735040;visibility:visible;mso-wrap-style:square;mso-width-percent:0;mso-height-percent:0;mso-wrap-distance-left:9pt;mso-wrap-distance-top:0;mso-wrap-distance-right:9pt;mso-wrap-distance-bottom:0;mso-position-horizontal:absolute;mso-position-horizontal-relative:text;mso-position-vertical:absolute;mso-position-vertical-relative:text;mso-width-percent:0;mso-height-percent:0;mso-width-relative:margin;mso-height-relative:margin" from="358.75pt,20.6pt" to="373.15pt,20.6pt" o:gfxdata="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" strokecolor="black [3200]" strokeweight="1pt">
-                <v:stroke joinstyle="miter"/>
-              </v:line>
-            </w:pict>
-          </mc:Fallback>
-        </mc:AlternateContent>
-      </w:r>
-      <w:r>
-        <w:rPr>
-          <w:rFonts w:ascii="Arial" w:hAnsi="Arial" w:cs="Arial"/>
-          <w:b/>
-          <w:bCs/>
-          <w:noProof/>
-          <w:sz w:val="36"/>
-          <w:szCs w:val="36"/>
-          <w:u w:val="single"/>
-          <w:lang w:val="es-US"/>
-        </w:rPr>
-        <mc:AlternateContent>
-          <mc:Choice Requires="wps">
-            <w:drawing>
-              <wp:anchor distT="0" distB="0" distL="114300" distR="114300" simplePos="0" relativeHeight="251677696" behindDoc="0" locked="0" layoutInCell="1" allowOverlap="1" wp14:anchorId="0EE894F2" wp14:editId="17208CB3">
-                <wp:simplePos x="0" y="0"/>
-                <wp:positionH relativeFrom="column">
-                  <wp:posOffset>4761865</wp:posOffset>
-                </wp:positionH>
-                <wp:positionV relativeFrom="paragraph">
-                  <wp:posOffset>93980</wp:posOffset>
-                </wp:positionV>
-                <wp:extent cx="1851660" cy="365760"/>
-                <wp:effectExtent l="0" t="0" r="15240" b="15240"/>
-                <wp:wrapNone/>
-                <wp:docPr id="17" name="Rectángulo 17"/>
-                <wp:cNvGraphicFramePr/>
-                <a:graphic xmlns:a="http://schemas.openxmlformats.org/drawingml/2006/main">
-                  <a:graphicData uri="http://schemas.microsoft.com/office/word/2010/wordprocessingShape">
-                    <wps:wsp>
-                      <wps:cNvSpPr/>
-                      <wps:spPr>
-                        <a:xfrm>
-                          <a:off x="0" y="0"/>
-                          <a:ext cx="1851660" cy="365760"/>
-                        </a:xfrm>
-                        <a:prstGeom prst="rect">
-                          <a:avLst/>
-                        </a:prstGeom>
-                      </wps:spPr>
-                      <wps:style>
-                        <a:lnRef idx="2">
-                          <a:schemeClr val="accent6"/>
-                        </a:lnRef>
-                        <a:fillRef idx="1">
-                          <a:schemeClr val="lt1"/>
-                        </a:fillRef>
-                        <a:effectRef idx="0">
-                          <a:schemeClr val="accent6"/>
-                        </a:effectRef>
-                        <a:fontRef idx="minor">
-                          <a:schemeClr val="dk1"/>
-                        </a:fontRef>
-                      </wps:style>
-                      <wps:txbx>
-                        <w:txbxContent>
-                          <w:p>
-                            <w:pPr>
-                              <w:jc w:val="center"/>
-                              <w:rPr>
-                                <w:rFonts w:ascii="Arial" w:hAnsi="Arial" w:cs="Arial"/>
-                                <w:lang w:val="es-US"/>
-                              </w:rPr>
-                            </w:pPr>
-                            <w:r>
-                              <w:rPr>
-                                <w:rFonts w:ascii="Arial" w:hAnsi="Arial" w:cs="Arial"/>
-                                <w:lang w:val="es-US"/>
-                              </w:rPr>
-                              <w:t xml:space="preserve">Recursos </w:t>
-                            </w:r>
-                          </w:p>
-                        </w:txbxContent>
-                      </wps:txbx>
-                      <wps:bodyPr rot="0" spcFirstLastPara="0" vertOverflow="overflow" horzOverflow="overflow" vert="horz" wrap="square" lIns="91440" tIns="45720" rIns="91440" bIns="45720" numCol="1" spcCol="0" rtlCol="0" fromWordArt="0" anchor="ctr" anchorCtr="0" forceAA="0" compatLnSpc="1">
-                        <a:prstTxWarp prst="textNoShape">
-                          <a:avLst/>
-                        </a:prstTxWarp>
-                        <a:noAutofit/>
-                      </wps:bodyPr>
-                    </wps:wsp>
-                  </a:graphicData>
-                </a:graphic>
-                <wp14:sizeRelH relativeFrom="margin">
-                  <wp14:pctWidth>0</wp14:pctWidth>
-                </wp14:sizeRelH>
-                <wp14:sizeRelV relativeFrom="margin">
-                  <wp14:pctHeight>0</wp14:pctHeight>
-                </wp14:sizeRelV>
-              </wp:anchor>
-            </w:drawing>
-          </mc:Choice>
-          <mc:Fallback>
-            <w:pict>
-              <v:rect w14:anchorId="0EE894F2" id="Rectángulo 17" o:spid="_x0000_s1058" style="position:absolute;margin-left:374.95pt;margin-top:7.4pt;width:145.8pt;height:28.8pt;z-index:251677696;visibility:visible;mso-wrap-style:square;mso-width-percent:0;mso-height-percent:0;mso-wrap-distance-left:9pt;mso-wrap-distance-top:0;mso-wrap-distance-right:9pt;mso-wrap-distance-bottom:0;mso-position-horizontal:absolute;mso-position-horizontal-relative:text;mso-position-vertical:absolute;mso-position-vertical-relative:text;mso-width-percent:0;mso-height-percent:0;mso-width-relative:margin;mso-height-relative:margin;v-text-anchor:middle" o:gfxdata="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" fillcolor="white [3201]" strokecolor="#70ad47 [3209]" strokeweight="1pt">
-                <v:textbox>
-                  <w:txbxContent>
-                    <w:p>
-                      <w:pPr>
-                        <w:jc w:val="center"/>
-                        <w:rPr>
-                          <w:rFonts w:ascii="Arial" w:hAnsi="Arial" w:cs="Arial"/>
-                          <w:lang w:val="es-US"/>
-                        </w:rPr>
-                      </w:pPr>
-                      <w:r>
-                        <w:rPr>
-                          <w:rFonts w:ascii="Arial" w:hAnsi="Arial" w:cs="Arial"/>
-                          <w:lang w:val="es-US"/>
-                        </w:rPr>
-                        <w:t xml:space="preserve">Recursos </w:t>
-                      </w:r>
-                    </w:p>
-                  </w:txbxContent>
-                </v:textbox>
               </v:rect>
             </w:pict>
           </mc:Fallback>
@@ -7723,7 +7552,203 @@
         <mc:AlternateContent>
           <mc:Choice Requires="wps">
             <w:drawing>
-              <wp:anchor distT="0" distB="0" distL="114300" distR="114300" simplePos="0" relativeHeight="251807744" behindDoc="0" locked="0" layoutInCell="1" allowOverlap="1" wp14:anchorId="7B6540A5" wp14:editId="7739A4F2">
+              <wp:anchor distT="0" distB="0" distL="114300" distR="114300" simplePos="0" relativeHeight="251736064" behindDoc="0" locked="0" layoutInCell="1" allowOverlap="1" wp14:anchorId="692D8C5B" wp14:editId="0015A62A">
+                <wp:simplePos x="0" y="0"/>
+                <wp:positionH relativeFrom="column">
+                  <wp:posOffset>4571365</wp:posOffset>
+                </wp:positionH>
+                <wp:positionV relativeFrom="paragraph">
+                  <wp:posOffset>386715</wp:posOffset>
+                </wp:positionV>
+                <wp:extent cx="251460" cy="0"/>
+                <wp:effectExtent l="0" t="0" r="0" b="0"/>
+                <wp:wrapNone/>
+                <wp:docPr id="62" name="Conector recto 62"/>
+                <wp:cNvGraphicFramePr/>
+                <a:graphic xmlns:a="http://schemas.openxmlformats.org/drawingml/2006/main">
+                  <a:graphicData uri="http://schemas.microsoft.com/office/word/2010/wordprocessingShape">
+                    <wps:wsp>
+                      <wps:cNvCnPr/>
+                      <wps:spPr>
+                        <a:xfrm>
+                          <a:off x="0" y="0"/>
+                          <a:ext cx="251460" cy="0"/>
+                        </a:xfrm>
+                        <a:prstGeom prst="line">
+                          <a:avLst/>
+                        </a:prstGeom>
+                      </wps:spPr>
+                      <wps:style>
+                        <a:lnRef idx="2">
+                          <a:schemeClr val="dk1"/>
+                        </a:lnRef>
+                        <a:fillRef idx="0">
+                          <a:schemeClr val="dk1"/>
+                        </a:fillRef>
+                        <a:effectRef idx="1">
+                          <a:schemeClr val="dk1"/>
+                        </a:effectRef>
+                        <a:fontRef idx="minor">
+                          <a:schemeClr val="tx1"/>
+                        </a:fontRef>
+                      </wps:style>
+                      <wps:bodyPr/>
+                    </wps:wsp>
+                  </a:graphicData>
+                </a:graphic>
+                <wp14:sizeRelH relativeFrom="margin">
+                  <wp14:pctWidth>0</wp14:pctWidth>
+                </wp14:sizeRelH>
+                <wp14:sizeRelV relativeFrom="margin">
+                  <wp14:pctHeight>0</wp14:pctHeight>
+                </wp14:sizeRelV>
+              </wp:anchor>
+            </w:drawing>
+          </mc:Choice>
+          <mc:Fallback>
+            <w:pict>
+              <v:line w14:anchorId="0F0C7187" id="Conector recto 62" o:spid="_x0000_s1026" style="position:absolute;z-index:251736064;visibility:visible;mso-wrap-style:square;mso-width-percent:0;mso-height-percent:0;mso-wrap-distance-left:9pt;mso-wrap-distance-top:0;mso-wrap-distance-right:9pt;mso-wrap-distance-bottom:0;mso-position-horizontal:absolute;mso-position-horizontal-relative:text;mso-position-vertical:absolute;mso-position-vertical-relative:text;mso-width-percent:0;mso-height-percent:0;mso-width-relative:margin;mso-height-relative:margin" from="359.95pt,30.45pt" to="379.75pt,30.45pt" o:gfxdata="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" strokecolor="black [3200]" strokeweight="1pt">
+                <v:stroke joinstyle="miter"/>
+              </v:line>
+            </w:pict>
+          </mc:Fallback>
+        </mc:AlternateContent>
+      </w:r>
+      <w:r>
+        <w:rPr>
+          <w:rFonts w:ascii="Arial" w:hAnsi="Arial" w:cs="Arial"/>
+          <w:b/>
+          <w:bCs/>
+          <w:noProof/>
+          <w:sz w:val="36"/>
+          <w:szCs w:val="36"/>
+          <w:u w:val="single"/>
+          <w:lang w:val="es-US"/>
+        </w:rPr>
+        <mc:AlternateContent>
+          <mc:Choice Requires="wps">
+            <w:drawing>
+              <wp:anchor distT="0" distB="0" distL="114300" distR="114300" simplePos="0" relativeHeight="251707392" behindDoc="0" locked="0" layoutInCell="1" allowOverlap="1" wp14:anchorId="23DFFF59" wp14:editId="0B4CB26F">
+                <wp:simplePos x="0" y="0"/>
+                <wp:positionH relativeFrom="column">
+                  <wp:posOffset>4815840</wp:posOffset>
+                </wp:positionH>
+                <wp:positionV relativeFrom="paragraph">
+                  <wp:posOffset>213995</wp:posOffset>
+                </wp:positionV>
+                <wp:extent cx="1851660" cy="365760"/>
+                <wp:effectExtent l="0" t="0" r="15240" b="15240"/>
+                <wp:wrapNone/>
+                <wp:docPr id="38" name="Rectángulo 38"/>
+                <wp:cNvGraphicFramePr/>
+                <a:graphic xmlns:a="http://schemas.openxmlformats.org/drawingml/2006/main">
+                  <a:graphicData uri="http://schemas.microsoft.com/office/word/2010/wordprocessingShape">
+                    <wps:wsp>
+                      <wps:cNvSpPr/>
+                      <wps:spPr>
+                        <a:xfrm>
+                          <a:off x="0" y="0"/>
+                          <a:ext cx="1851660" cy="365760"/>
+                        </a:xfrm>
+                        <a:prstGeom prst="rect">
+                          <a:avLst/>
+                        </a:prstGeom>
+                      </wps:spPr>
+                      <wps:style>
+                        <a:lnRef idx="2">
+                          <a:schemeClr val="accent6"/>
+                        </a:lnRef>
+                        <a:fillRef idx="1">
+                          <a:schemeClr val="lt1"/>
+                        </a:fillRef>
+                        <a:effectRef idx="0">
+                          <a:schemeClr val="accent6"/>
+                        </a:effectRef>
+                        <a:fontRef idx="minor">
+                          <a:schemeClr val="dk1"/>
+                        </a:fontRef>
+                      </wps:style>
+                      <wps:txbx>
+                        <w:txbxContent>
+                          <w:p>
+                            <w:pPr>
+                              <w:jc w:val="center"/>
+                              <w:rPr>
+                                <w:rFonts w:ascii="Arial" w:hAnsi="Arial" w:cs="Arial"/>
+                                <w:lang w:val="es-US"/>
+                              </w:rPr>
+                            </w:pPr>
+                            <w:r>
+                              <w:rPr>
+                                <w:rFonts w:ascii="Arial" w:hAnsi="Arial" w:cs="Arial"/>
+                                <w:lang w:val="es-US"/>
+                              </w:rPr>
+                              <w:t>Facturación</w:t>
+                            </w:r>
+                          </w:p>
+                        </w:txbxContent>
+                      </wps:txbx>
+                      <wps:bodyPr rot="0" spcFirstLastPara="0" vertOverflow="overflow" horzOverflow="overflow" vert="horz" wrap="square" lIns="91440" tIns="45720" rIns="91440" bIns="45720" numCol="1" spcCol="0" rtlCol="0" fromWordArt="0" anchor="ctr" anchorCtr="0" forceAA="0" compatLnSpc="1">
+                        <a:prstTxWarp prst="textNoShape">
+                          <a:avLst/>
+                        </a:prstTxWarp>
+                        <a:noAutofit/>
+                      </wps:bodyPr>
+                    </wps:wsp>
+                  </a:graphicData>
+                </a:graphic>
+                <wp14:sizeRelH relativeFrom="margin">
+                  <wp14:pctWidth>0</wp14:pctWidth>
+                </wp14:sizeRelH>
+                <wp14:sizeRelV relativeFrom="margin">
+                  <wp14:pctHeight>0</wp14:pctHeight>
+                </wp14:sizeRelV>
+              </wp:anchor>
+            </w:drawing>
+          </mc:Choice>
+          <mc:Fallback>
+            <w:pict>
+              <v:rect w14:anchorId="23DFFF59" id="Rectángulo 38" o:spid="_x0000_s1060" style="position:absolute;margin-left:379.2pt;margin-top:16.85pt;width:145.8pt;height:28.8pt;z-index:251707392;visibility:visible;mso-wrap-style:square;mso-width-percent:0;mso-height-percent:0;mso-wrap-distance-left:9pt;mso-wrap-distance-top:0;mso-wrap-distance-right:9pt;mso-wrap-distance-bottom:0;mso-position-horizontal:absolute;mso-position-horizontal-relative:text;mso-position-vertical:absolute;mso-position-vertical-relative:text;mso-width-percent:0;mso-height-percent:0;mso-width-relative:margin;mso-height-relative:margin;v-text-anchor:middle" o:gfxdata="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" fillcolor="white [3201]" strokecolor="#70ad47 [3209]" strokeweight="1pt">
+                <v:textbox>
+                  <w:txbxContent>
+                    <w:p>
+                      <w:pPr>
+                        <w:jc w:val="center"/>
+                        <w:rPr>
+                          <w:rFonts w:ascii="Arial" w:hAnsi="Arial" w:cs="Arial"/>
+                          <w:lang w:val="es-US"/>
+                        </w:rPr>
+                      </w:pPr>
+                      <w:r>
+                        <w:rPr>
+                          <w:rFonts w:ascii="Arial" w:hAnsi="Arial" w:cs="Arial"/>
+                          <w:lang w:val="es-US"/>
+                        </w:rPr>
+                        <w:t>Facturación</w:t>
+                      </w:r>
+                    </w:p>
+                  </w:txbxContent>
+                </v:textbox>
+              </v:rect>
+            </w:pict>
+          </mc:Fallback>
+        </mc:AlternateContent>
+      </w:r>
+      <w:r>
+        <w:rPr>
+          <w:rFonts w:ascii="Arial" w:hAnsi="Arial" w:cs="Arial"/>
+          <w:b/>
+          <w:bCs/>
+          <w:noProof/>
+          <w:sz w:val="36"/>
+          <w:szCs w:val="36"/>
+          <w:u w:val="single"/>
+          <w:lang w:val="es-US"/>
+        </w:rPr>
+        <mc:AlternateContent>
+          <mc:Choice Requires="wps">
+            <w:drawing>
+              <wp:anchor distT="0" distB="0" distL="114300" distR="114300" simplePos="0" relativeHeight="251807744" behindDoc="0" locked="0" layoutInCell="1" allowOverlap="1" wp14:anchorId="7B6540A5" wp14:editId="316D0B23">
                 <wp:simplePos x="0" y="0"/>
                 <wp:positionH relativeFrom="column">
                   <wp:posOffset>1683385</wp:posOffset>
@@ -7780,197 +7805,7 @@
           </mc:Choice>
           <mc:Fallback>
             <w:pict>
-              <v:shape w14:anchorId="3112356C" id="Conector: angular 233" o:spid="_x0000_s1026" type="#_x0000_t34" style="position:absolute;margin-left:132.55pt;margin-top:13.05pt;width:15pt;height:259.2pt;z-index:251807744;visibility:visible;mso-wrap-style:square;mso-width-percent:0;mso-height-percent:0;mso-wrap-distance-left:9pt;mso-wrap-distance-top:0;mso-wrap-distance-right:9pt;mso-wrap-distance-bottom:0;mso-position-horizontal:absolute;mso-position-horizontal-relative:text;mso-position-vertical:absolute;mso-position-vertical-relative:text;mso-width-percent:0;mso-height-percent:0;mso-width-relative:margin;mso-height-relative:margin" o:gfxdata="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" adj="-11120" strokecolor="black [3200]" strokeweight="1.5pt"/>
-            </w:pict>
-          </mc:Fallback>
-        </mc:AlternateContent>
-      </w:r>
-      <w:r>
-        <w:rPr>
-          <w:rFonts w:ascii="Arial" w:hAnsi="Arial" w:cs="Arial"/>
-          <w:b/>
-          <w:bCs/>
-          <w:noProof/>
-          <w:sz w:val="36"/>
-          <w:szCs w:val="36"/>
-          <w:u w:val="single"/>
-          <w:lang w:val="es-US"/>
-        </w:rPr>
-        <mc:AlternateContent>
-          <mc:Choice Requires="wps">
-            <w:drawing>
-              <wp:anchor distT="0" distB="0" distL="114300" distR="114300" simplePos="0" relativeHeight="251736064" behindDoc="0" locked="0" layoutInCell="1" allowOverlap="1" wp14:anchorId="692D8C5B" wp14:editId="6D0508C1">
-                <wp:simplePos x="0" y="0"/>
-                <wp:positionH relativeFrom="column">
-                  <wp:posOffset>4571365</wp:posOffset>
-                </wp:positionH>
-                <wp:positionV relativeFrom="paragraph">
-                  <wp:posOffset>386715</wp:posOffset>
-                </wp:positionV>
-                <wp:extent cx="198120" cy="7620"/>
-                <wp:effectExtent l="0" t="0" r="30480" b="30480"/>
-                <wp:wrapNone/>
-                <wp:docPr id="62" name="Conector recto 62"/>
-                <wp:cNvGraphicFramePr/>
-                <a:graphic xmlns:a="http://schemas.openxmlformats.org/drawingml/2006/main">
-                  <a:graphicData uri="http://schemas.microsoft.com/office/word/2010/wordprocessingShape">
-                    <wps:wsp>
-                      <wps:cNvCnPr/>
-                      <wps:spPr>
-                        <a:xfrm>
-                          <a:off x="0" y="0"/>
-                          <a:ext cx="198120" cy="7620"/>
-                        </a:xfrm>
-                        <a:prstGeom prst="line">
-                          <a:avLst/>
-                        </a:prstGeom>
-                      </wps:spPr>
-                      <wps:style>
-                        <a:lnRef idx="2">
-                          <a:schemeClr val="dk1"/>
-                        </a:lnRef>
-                        <a:fillRef idx="0">
-                          <a:schemeClr val="dk1"/>
-                        </a:fillRef>
-                        <a:effectRef idx="1">
-                          <a:schemeClr val="dk1"/>
-                        </a:effectRef>
-                        <a:fontRef idx="minor">
-                          <a:schemeClr val="tx1"/>
-                        </a:fontRef>
-                      </wps:style>
-                      <wps:bodyPr/>
-                    </wps:wsp>
-                  </a:graphicData>
-                </a:graphic>
-              </wp:anchor>
-            </w:drawing>
-          </mc:Choice>
-          <mc:Fallback>
-            <w:pict>
-              <v:line w14:anchorId="5F0D97A8" id="Conector recto 62" o:spid="_x0000_s1026" style="position:absolute;z-index:251736064;visibility:visible;mso-wrap-style:square;mso-wrap-distance-left:9pt;mso-wrap-distance-top:0;mso-wrap-distance-right:9pt;mso-wrap-distance-bottom:0;mso-position-horizontal:absolute;mso-position-horizontal-relative:text;mso-position-vertical:absolute;mso-position-vertical-relative:text" from="359.95pt,30.45pt" to="375.55pt,31.05pt" o:gfxdata="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" strokecolor="black [3200]" strokeweight="1pt">
-                <v:stroke joinstyle="miter"/>
-              </v:line>
-            </w:pict>
-          </mc:Fallback>
-        </mc:AlternateContent>
-      </w:r>
-      <w:r>
-        <w:rPr>
-          <w:rFonts w:ascii="Arial" w:hAnsi="Arial" w:cs="Arial"/>
-          <w:b/>
-          <w:bCs/>
-          <w:noProof/>
-          <w:sz w:val="36"/>
-          <w:szCs w:val="36"/>
-          <w:u w:val="single"/>
-          <w:lang w:val="es-US"/>
-        </w:rPr>
-        <mc:AlternateContent>
-          <mc:Choice Requires="wps">
-            <w:drawing>
-              <wp:anchor distT="0" distB="0" distL="114300" distR="114300" simplePos="0" relativeHeight="251707392" behindDoc="0" locked="0" layoutInCell="1" allowOverlap="1" wp14:anchorId="23DFFF59" wp14:editId="24769AE1">
-                <wp:simplePos x="0" y="0"/>
-                <wp:positionH relativeFrom="column">
-                  <wp:posOffset>4770120</wp:posOffset>
-                </wp:positionH>
-                <wp:positionV relativeFrom="paragraph">
-                  <wp:posOffset>236855</wp:posOffset>
-                </wp:positionV>
-                <wp:extent cx="1851660" cy="365760"/>
-                <wp:effectExtent l="0" t="0" r="15240" b="15240"/>
-                <wp:wrapNone/>
-                <wp:docPr id="38" name="Rectángulo 38"/>
-                <wp:cNvGraphicFramePr/>
-                <a:graphic xmlns:a="http://schemas.openxmlformats.org/drawingml/2006/main">
-                  <a:graphicData uri="http://schemas.microsoft.com/office/word/2010/wordprocessingShape">
-                    <wps:wsp>
-                      <wps:cNvSpPr/>
-                      <wps:spPr>
-                        <a:xfrm>
-                          <a:off x="0" y="0"/>
-                          <a:ext cx="1851660" cy="365760"/>
-                        </a:xfrm>
-                        <a:prstGeom prst="rect">
-                          <a:avLst/>
-                        </a:prstGeom>
-                      </wps:spPr>
-                      <wps:style>
-                        <a:lnRef idx="2">
-                          <a:schemeClr val="accent6"/>
-                        </a:lnRef>
-                        <a:fillRef idx="1">
-                          <a:schemeClr val="lt1"/>
-                        </a:fillRef>
-                        <a:effectRef idx="0">
-                          <a:schemeClr val="accent6"/>
-                        </a:effectRef>
-                        <a:fontRef idx="minor">
-                          <a:schemeClr val="dk1"/>
-                        </a:fontRef>
-                      </wps:style>
-                      <wps:txbx>
-                        <w:txbxContent>
-                          <w:p>
-                            <w:pPr>
-                              <w:jc w:val="center"/>
-                              <w:rPr>
-                                <w:rFonts w:ascii="Arial" w:hAnsi="Arial" w:cs="Arial"/>
-                                <w:lang w:val="es-US"/>
-                              </w:rPr>
-                            </w:pPr>
-                            <w:r>
-                              <w:rPr>
-                                <w:rFonts w:ascii="Arial" w:hAnsi="Arial" w:cs="Arial"/>
-                                <w:lang w:val="es-US"/>
-                              </w:rPr>
-                              <w:t>Facturación</w:t>
-                            </w:r>
-                          </w:p>
-                        </w:txbxContent>
-                      </wps:txbx>
-                      <wps:bodyPr rot="0" spcFirstLastPara="0" vertOverflow="overflow" horzOverflow="overflow" vert="horz" wrap="square" lIns="91440" tIns="45720" rIns="91440" bIns="45720" numCol="1" spcCol="0" rtlCol="0" fromWordArt="0" anchor="ctr" anchorCtr="0" forceAA="0" compatLnSpc="1">
-                        <a:prstTxWarp prst="textNoShape">
-                          <a:avLst/>
-                        </a:prstTxWarp>
-                        <a:noAutofit/>
-                      </wps:bodyPr>
-                    </wps:wsp>
-                  </a:graphicData>
-                </a:graphic>
-                <wp14:sizeRelH relativeFrom="margin">
-                  <wp14:pctWidth>0</wp14:pctWidth>
-                </wp14:sizeRelH>
-                <wp14:sizeRelV relativeFrom="margin">
-                  <wp14:pctHeight>0</wp14:pctHeight>
-                </wp14:sizeRelV>
-              </wp:anchor>
-            </w:drawing>
-          </mc:Choice>
-          <mc:Fallback>
-            <w:pict>
-              <v:rect w14:anchorId="23DFFF59" id="Rectángulo 38" o:spid="_x0000_s1060" style="position:absolute;margin-left:375.6pt;margin-top:18.65pt;width:145.8pt;height:28.8pt;z-index:251707392;visibility:visible;mso-wrap-style:square;mso-width-percent:0;mso-height-percent:0;mso-wrap-distance-left:9pt;mso-wrap-distance-top:0;mso-wrap-distance-right:9pt;mso-wrap-distance-bottom:0;mso-position-horizontal:absolute;mso-position-horizontal-relative:text;mso-position-vertical:absolute;mso-position-vertical-relative:text;mso-width-percent:0;mso-height-percent:0;mso-width-relative:margin;mso-height-relative:margin;v-text-anchor:middle" o:gfxdata="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" fillcolor="white [3201]" strokecolor="#70ad47 [3209]" strokeweight="1pt">
-                <v:textbox>
-                  <w:txbxContent>
-                    <w:p>
-                      <w:pPr>
-                        <w:jc w:val="center"/>
-                        <w:rPr>
-                          <w:rFonts w:ascii="Arial" w:hAnsi="Arial" w:cs="Arial"/>
-                          <w:lang w:val="es-US"/>
-                        </w:rPr>
-                      </w:pPr>
-                      <w:r>
-                        <w:rPr>
-                          <w:rFonts w:ascii="Arial" w:hAnsi="Arial" w:cs="Arial"/>
-                          <w:lang w:val="es-US"/>
-                        </w:rPr>
-                        <w:t>Facturación</w:t>
-                      </w:r>
-                    </w:p>
-                  </w:txbxContent>
-                </v:textbox>
-              </v:rect>
+              <v:shape w14:anchorId="29C38638" id="Conector: angular 233" o:spid="_x0000_s1026" type="#_x0000_t34" style="position:absolute;margin-left:132.55pt;margin-top:13.05pt;width:15pt;height:259.2pt;z-index:251807744;visibility:visible;mso-wrap-style:square;mso-width-percent:0;mso-height-percent:0;mso-wrap-distance-left:9pt;mso-wrap-distance-top:0;mso-wrap-distance-right:9pt;mso-wrap-distance-bottom:0;mso-position-horizontal:absolute;mso-position-horizontal-relative:text;mso-position-vertical:absolute;mso-position-vertical-relative:text;mso-width-percent:0;mso-height-percent:0;mso-width-relative:margin;mso-height-relative:margin" o:gfxdata="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" adj="-11120" strokecolor="black [3200]" strokeweight="1.5pt"/>
             </w:pict>
           </mc:Fallback>
         </mc:AlternateContent>
@@ -8075,30 +7910,32 @@
         <mc:AlternateContent>
           <mc:Choice Requires="wps">
             <w:drawing>
-              <wp:anchor distT="0" distB="0" distL="114300" distR="114300" simplePos="0" relativeHeight="251883520" behindDoc="0" locked="0" layoutInCell="1" allowOverlap="1" wp14:anchorId="23F7A806" wp14:editId="56A7AD6B">
+              <wp:anchor distT="0" distB="0" distL="114300" distR="114300" simplePos="0" relativeHeight="251716608" behindDoc="0" locked="0" layoutInCell="1" allowOverlap="1" wp14:anchorId="47664C0D" wp14:editId="311E4A97">
                 <wp:simplePos x="0" y="0"/>
                 <wp:positionH relativeFrom="column">
-                  <wp:posOffset>7253605</wp:posOffset>
+                  <wp:posOffset>2105660</wp:posOffset>
                 </wp:positionH>
                 <wp:positionV relativeFrom="paragraph">
-                  <wp:posOffset>184150</wp:posOffset>
+                  <wp:posOffset>252730</wp:posOffset>
                 </wp:positionV>
-                <wp:extent cx="419100" cy="0"/>
-                <wp:effectExtent l="0" t="0" r="0" b="0"/>
+                <wp:extent cx="45719" cy="1630680"/>
+                <wp:effectExtent l="400050" t="0" r="12065" b="26670"/>
                 <wp:wrapNone/>
-                <wp:docPr id="200" name="Conector recto 200"/>
+                <wp:docPr id="46" name="Conector: angular 46"/>
                 <wp:cNvGraphicFramePr/>
                 <a:graphic xmlns:a="http://schemas.openxmlformats.org/drawingml/2006/main">
                   <a:graphicData uri="http://schemas.microsoft.com/office/word/2010/wordprocessingShape">
                     <wps:wsp>
                       <wps:cNvCnPr/>
                       <wps:spPr>
-                        <a:xfrm>
+                        <a:xfrm flipH="1">
                           <a:off x="0" y="0"/>
-                          <a:ext cx="419100" cy="0"/>
+                          <a:ext cx="45719" cy="1630680"/>
                         </a:xfrm>
-                        <a:prstGeom prst="line">
-                          <a:avLst/>
+                        <a:prstGeom prst="bentConnector3">
+                          <a:avLst>
+                            <a:gd name="adj1" fmla="val 976985"/>
+                          </a:avLst>
                         </a:prstGeom>
                       </wps:spPr>
                       <wps:style>
@@ -8130,9 +7967,7 @@
           </mc:Choice>
           <mc:Fallback>
             <w:pict>
-              <v:line w14:anchorId="0047251F" id="Conector recto 200" o:spid="_x0000_s1026" style="position:absolute;z-index:251883520;visibility:visible;mso-wrap-style:square;mso-width-percent:0;mso-height-percent:0;mso-wrap-distance-left:9pt;mso-wrap-distance-top:0;mso-wrap-distance-right:9pt;mso-wrap-distance-bottom:0;mso-position-horizontal:absolute;mso-position-horizontal-relative:text;mso-position-vertical:absolute;mso-position-vertical-relative:text;mso-width-percent:0;mso-height-percent:0;mso-width-relative:margin;mso-height-relative:margin" from="571.15pt,14.5pt" to="604.15pt,14.5pt" o:gfxdata="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" strokecolor="black [3200]" strokeweight="1pt">
-                <v:stroke joinstyle="miter"/>
-              </v:line>
+              <v:shape w14:anchorId="6FD72D43" id="Conector: angular 46" o:spid="_x0000_s1026" type="#_x0000_t34" style="position:absolute;margin-left:165.8pt;margin-top:19.9pt;width:3.6pt;height:128.4pt;flip:x;z-index:251716608;visibility:visible;mso-wrap-style:square;mso-width-percent:0;mso-height-percent:0;mso-wrap-distance-left:9pt;mso-wrap-distance-top:0;mso-wrap-distance-right:9pt;mso-wrap-distance-bottom:0;mso-position-horizontal:absolute;mso-position-horizontal-relative:text;mso-position-vertical:absolute;mso-position-vertical-relative:text;mso-width-percent:0;mso-height-percent:0;mso-width-relative:margin;mso-height-relative:margin" o:gfxdata="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" adj="211029" strokecolor="black [3200]" strokeweight="1pt"/>
             </w:pict>
           </mc:Fallback>
         </mc:AlternateContent>
@@ -8151,125 +7986,7 @@
         <mc:AlternateContent>
           <mc:Choice Requires="wps">
             <w:drawing>
-              <wp:anchor distT="0" distB="0" distL="114300" distR="114300" simplePos="0" relativeHeight="251752448" behindDoc="0" locked="0" layoutInCell="1" allowOverlap="1" wp14:anchorId="5A1A42C1" wp14:editId="509776C4">
-                <wp:simplePos x="0" y="0"/>
-                <wp:positionH relativeFrom="column">
-                  <wp:posOffset>7658100</wp:posOffset>
-                </wp:positionH>
-                <wp:positionV relativeFrom="paragraph">
-                  <wp:posOffset>8255</wp:posOffset>
-                </wp:positionV>
-                <wp:extent cx="1851660" cy="365760"/>
-                <wp:effectExtent l="0" t="0" r="15240" b="15240"/>
-                <wp:wrapNone/>
-                <wp:docPr id="21" name="Rectángulo 21"/>
-                <wp:cNvGraphicFramePr/>
-                <a:graphic xmlns:a="http://schemas.openxmlformats.org/drawingml/2006/main">
-                  <a:graphicData uri="http://schemas.microsoft.com/office/word/2010/wordprocessingShape">
-                    <wps:wsp>
-                      <wps:cNvSpPr/>
-                      <wps:spPr>
-                        <a:xfrm>
-                          <a:off x="0" y="0"/>
-                          <a:ext cx="1851660" cy="365760"/>
-                        </a:xfrm>
-                        <a:prstGeom prst="rect">
-                          <a:avLst/>
-                        </a:prstGeom>
-                      </wps:spPr>
-                      <wps:style>
-                        <a:lnRef idx="2">
-                          <a:schemeClr val="accent6"/>
-                        </a:lnRef>
-                        <a:fillRef idx="1">
-                          <a:schemeClr val="lt1"/>
-                        </a:fillRef>
-                        <a:effectRef idx="0">
-                          <a:schemeClr val="accent6"/>
-                        </a:effectRef>
-                        <a:fontRef idx="minor">
-                          <a:schemeClr val="dk1"/>
-                        </a:fontRef>
-                      </wps:style>
-                      <wps:txbx>
-                        <w:txbxContent>
-                          <w:p>
-                            <w:pPr>
-                              <w:rPr>
-                                <w:rFonts w:ascii="Arial" w:hAnsi="Arial" w:cs="Arial"/>
-                                <w:lang w:val="es-US"/>
-                              </w:rPr>
-                            </w:pPr>
-                            <w:r>
-                              <w:rPr>
-                                <w:rFonts w:ascii="Arial" w:hAnsi="Arial" w:cs="Arial"/>
-                                <w:lang w:val="es-US"/>
-                              </w:rPr>
-                              <w:t>Inventarios de Productos</w:t>
-                            </w:r>
-                          </w:p>
-                        </w:txbxContent>
-                      </wps:txbx>
-                      <wps:bodyPr rot="0" spcFirstLastPara="0" vertOverflow="overflow" horzOverflow="overflow" vert="horz" wrap="square" lIns="91440" tIns="45720" rIns="91440" bIns="45720" numCol="1" spcCol="0" rtlCol="0" fromWordArt="0" anchor="ctr" anchorCtr="0" forceAA="0" compatLnSpc="1">
-                        <a:prstTxWarp prst="textNoShape">
-                          <a:avLst/>
-                        </a:prstTxWarp>
-                        <a:noAutofit/>
-                      </wps:bodyPr>
-                    </wps:wsp>
-                  </a:graphicData>
-                </a:graphic>
-                <wp14:sizeRelH relativeFrom="margin">
-                  <wp14:pctWidth>0</wp14:pctWidth>
-                </wp14:sizeRelH>
-                <wp14:sizeRelV relativeFrom="margin">
-                  <wp14:pctHeight>0</wp14:pctHeight>
-                </wp14:sizeRelV>
-              </wp:anchor>
-            </w:drawing>
-          </mc:Choice>
-          <mc:Fallback>
-            <w:pict>
-              <v:rect w14:anchorId="5A1A42C1" id="Rectángulo 21" o:spid="_x0000_s1061" style="position:absolute;margin-left:603pt;margin-top:.65pt;width:145.8pt;height:28.8pt;z-index:251752448;visibility:visible;mso-wrap-style:square;mso-width-percent:0;mso-height-percent:0;mso-wrap-distance-left:9pt;mso-wrap-distance-top:0;mso-wrap-distance-right:9pt;mso-wrap-distance-bottom:0;mso-position-horizontal:absolute;mso-position-horizontal-relative:text;mso-position-vertical:absolute;mso-position-vertical-relative:text;mso-width-percent:0;mso-height-percent:0;mso-width-relative:margin;mso-height-relative:margin;v-text-anchor:middle" o:gfxdata="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" fillcolor="white [3201]" strokecolor="#70ad47 [3209]" strokeweight="1pt">
-                <v:textbox>
-                  <w:txbxContent>
-                    <w:p>
-                      <w:pPr>
-                        <w:rPr>
-                          <w:rFonts w:ascii="Arial" w:hAnsi="Arial" w:cs="Arial"/>
-                          <w:lang w:val="es-US"/>
-                        </w:rPr>
-                      </w:pPr>
-                      <w:r>
-                        <w:rPr>
-                          <w:rFonts w:ascii="Arial" w:hAnsi="Arial" w:cs="Arial"/>
-                          <w:lang w:val="es-US"/>
-                        </w:rPr>
-                        <w:t>Inventarios de Productos</w:t>
-                      </w:r>
-                    </w:p>
-                  </w:txbxContent>
-                </v:textbox>
-              </v:rect>
-            </w:pict>
-          </mc:Fallback>
-        </mc:AlternateContent>
-      </w:r>
-      <w:r>
-        <w:rPr>
-          <w:rFonts w:ascii="Arial" w:hAnsi="Arial" w:cs="Arial"/>
-          <w:b/>
-          <w:bCs/>
-          <w:noProof/>
-          <w:sz w:val="36"/>
-          <w:szCs w:val="36"/>
-          <w:u w:val="single"/>
-          <w:lang w:val="es-US"/>
-        </w:rPr>
-        <mc:AlternateContent>
-          <mc:Choice Requires="wps">
-            <w:drawing>
-              <wp:anchor distT="0" distB="0" distL="114300" distR="114300" simplePos="0" relativeHeight="251701248" behindDoc="0" locked="0" layoutInCell="1" allowOverlap="1" wp14:anchorId="43698B4C" wp14:editId="17243DD7">
+              <wp:anchor distT="0" distB="0" distL="114300" distR="114300" simplePos="0" relativeHeight="251701248" behindDoc="0" locked="0" layoutInCell="1" allowOverlap="1" wp14:anchorId="43698B4C" wp14:editId="5BAE43FA">
                 <wp:simplePos x="0" y="0"/>
                 <wp:positionH relativeFrom="column">
                   <wp:posOffset>2148205</wp:posOffset>
@@ -8349,7 +8066,7 @@
           </mc:Choice>
           <mc:Fallback>
             <w:pict>
-              <v:rect w14:anchorId="43698B4C" id="Rectángulo 35" o:spid="_x0000_s1062" style="position:absolute;margin-left:169.15pt;margin-top:10.9pt;width:175.8pt;height:21pt;z-index:251701248;visibility:visible;mso-wrap-style:square;mso-width-percent:0;mso-height-percent:0;mso-wrap-distance-left:9pt;mso-wrap-distance-top:0;mso-wrap-distance-right:9pt;mso-wrap-distance-bottom:0;mso-position-horizontal:absolute;mso-position-horizontal-relative:text;mso-position-vertical:absolute;mso-position-vertical-relative:text;mso-width-percent:0;mso-height-percent:0;mso-width-relative:margin;mso-height-relative:margin;v-text-anchor:middle" o:gfxdata="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" fillcolor="white [3201]" strokecolor="#70ad47 [3209]" strokeweight="1pt">
+              <v:rect w14:anchorId="43698B4C" id="Rectángulo 35" o:spid="_x0000_s1061" style="position:absolute;margin-left:169.15pt;margin-top:10.9pt;width:175.8pt;height:21pt;z-index:251701248;visibility:visible;mso-wrap-style:square;mso-width-percent:0;mso-height-percent:0;mso-wrap-distance-left:9pt;mso-wrap-distance-top:0;mso-wrap-distance-right:9pt;mso-wrap-distance-bottom:0;mso-position-horizontal:absolute;mso-position-horizontal-relative:text;mso-position-vertical:absolute;mso-position-vertical-relative:text;mso-width-percent:0;mso-height-percent:0;mso-width-relative:margin;mso-height-relative:margin;v-text-anchor:middle" o:gfxdata="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" fillcolor="white [3201]" strokecolor="#70ad47 [3209]" strokeweight="1pt">
                 <v:textbox>
                   <w:txbxContent>
                     <w:p>
@@ -8371,82 +8088,6 @@
                   </w:txbxContent>
                 </v:textbox>
               </v:rect>
-            </w:pict>
-          </mc:Fallback>
-        </mc:AlternateContent>
-      </w:r>
-      <w:r>
-        <w:rPr>
-          <w:rFonts w:ascii="Arial" w:hAnsi="Arial" w:cs="Arial"/>
-          <w:b/>
-          <w:bCs/>
-          <w:noProof/>
-          <w:sz w:val="36"/>
-          <w:szCs w:val="36"/>
-          <w:u w:val="single"/>
-          <w:lang w:val="es-US"/>
-        </w:rPr>
-        <mc:AlternateContent>
-          <mc:Choice Requires="wps">
-            <w:drawing>
-              <wp:anchor distT="0" distB="0" distL="114300" distR="114300" simplePos="0" relativeHeight="251716608" behindDoc="0" locked="0" layoutInCell="1" allowOverlap="1" wp14:anchorId="47664C0D" wp14:editId="0D13E5B9">
-                <wp:simplePos x="0" y="0"/>
-                <wp:positionH relativeFrom="column">
-                  <wp:posOffset>2105660</wp:posOffset>
-                </wp:positionH>
-                <wp:positionV relativeFrom="paragraph">
-                  <wp:posOffset>252730</wp:posOffset>
-                </wp:positionV>
-                <wp:extent cx="45719" cy="2118360"/>
-                <wp:effectExtent l="400050" t="0" r="12065" b="34290"/>
-                <wp:wrapNone/>
-                <wp:docPr id="46" name="Conector: angular 46"/>
-                <wp:cNvGraphicFramePr/>
-                <a:graphic xmlns:a="http://schemas.openxmlformats.org/drawingml/2006/main">
-                  <a:graphicData uri="http://schemas.microsoft.com/office/word/2010/wordprocessingShape">
-                    <wps:wsp>
-                      <wps:cNvCnPr/>
-                      <wps:spPr>
-                        <a:xfrm flipH="1">
-                          <a:off x="0" y="0"/>
-                          <a:ext cx="45719" cy="2118360"/>
-                        </a:xfrm>
-                        <a:prstGeom prst="bentConnector3">
-                          <a:avLst>
-                            <a:gd name="adj1" fmla="val 976985"/>
-                          </a:avLst>
-                        </a:prstGeom>
-                      </wps:spPr>
-                      <wps:style>
-                        <a:lnRef idx="2">
-                          <a:schemeClr val="dk1"/>
-                        </a:lnRef>
-                        <a:fillRef idx="0">
-                          <a:schemeClr val="dk1"/>
-                        </a:fillRef>
-                        <a:effectRef idx="1">
-                          <a:schemeClr val="dk1"/>
-                        </a:effectRef>
-                        <a:fontRef idx="minor">
-                          <a:schemeClr val="tx1"/>
-                        </a:fontRef>
-                      </wps:style>
-                      <wps:bodyPr/>
-                    </wps:wsp>
-                  </a:graphicData>
-                </a:graphic>
-                <wp14:sizeRelH relativeFrom="margin">
-                  <wp14:pctWidth>0</wp14:pctWidth>
-                </wp14:sizeRelH>
-                <wp14:sizeRelV relativeFrom="margin">
-                  <wp14:pctHeight>0</wp14:pctHeight>
-                </wp14:sizeRelV>
-              </wp:anchor>
-            </w:drawing>
-          </mc:Choice>
-          <mc:Fallback>
-            <w:pict>
-              <v:shape w14:anchorId="50C99ADF" id="Conector: angular 46" o:spid="_x0000_s1026" type="#_x0000_t34" style="position:absolute;margin-left:165.8pt;margin-top:19.9pt;width:3.6pt;height:166.8pt;flip:x;z-index:251716608;visibility:visible;mso-wrap-style:square;mso-width-percent:0;mso-height-percent:0;mso-wrap-distance-left:9pt;mso-wrap-distance-top:0;mso-wrap-distance-right:9pt;mso-wrap-distance-bottom:0;mso-position-horizontal:absolute;mso-position-horizontal-relative:text;mso-position-vertical:absolute;mso-position-vertical-relative:text;mso-width-percent:0;mso-height-percent:0;mso-width-relative:margin;mso-height-relative:margin" o:gfxdata="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" adj="211029" strokecolor="black [3200]" strokeweight="1pt"/>
             </w:pict>
           </mc:Fallback>
         </mc:AlternateContent>
@@ -8674,83 +8315,13 @@
         <mc:AlternateContent>
           <mc:Choice Requires="wps">
             <w:drawing>
-              <wp:anchor distT="0" distB="0" distL="114300" distR="114300" simplePos="0" relativeHeight="251737088" behindDoc="0" locked="0" layoutInCell="1" allowOverlap="1" wp14:anchorId="307A735F" wp14:editId="33B80381">
+              <wp:anchor distT="0" distB="0" distL="114300" distR="114300" simplePos="0" relativeHeight="251728896" behindDoc="0" locked="0" layoutInCell="1" allowOverlap="1" wp14:anchorId="26F96196" wp14:editId="60BEB298">
                 <wp:simplePos x="0" y="0"/>
                 <wp:positionH relativeFrom="column">
-                  <wp:posOffset>4548505</wp:posOffset>
+                  <wp:posOffset>4861560</wp:posOffset>
                 </wp:positionH>
                 <wp:positionV relativeFrom="paragraph">
-                  <wp:posOffset>202565</wp:posOffset>
-                </wp:positionV>
-                <wp:extent cx="205740" cy="0"/>
-                <wp:effectExtent l="0" t="0" r="0" b="0"/>
-                <wp:wrapNone/>
-                <wp:docPr id="63" name="Conector recto 63"/>
-                <wp:cNvGraphicFramePr/>
-                <a:graphic xmlns:a="http://schemas.openxmlformats.org/drawingml/2006/main">
-                  <a:graphicData uri="http://schemas.microsoft.com/office/word/2010/wordprocessingShape">
-                    <wps:wsp>
-                      <wps:cNvCnPr/>
-                      <wps:spPr>
-                        <a:xfrm>
-                          <a:off x="0" y="0"/>
-                          <a:ext cx="205740" cy="0"/>
-                        </a:xfrm>
-                        <a:prstGeom prst="line">
-                          <a:avLst/>
-                        </a:prstGeom>
-                      </wps:spPr>
-                      <wps:style>
-                        <a:lnRef idx="2">
-                          <a:schemeClr val="dk1"/>
-                        </a:lnRef>
-                        <a:fillRef idx="0">
-                          <a:schemeClr val="dk1"/>
-                        </a:fillRef>
-                        <a:effectRef idx="1">
-                          <a:schemeClr val="dk1"/>
-                        </a:effectRef>
-                        <a:fontRef idx="minor">
-                          <a:schemeClr val="tx1"/>
-                        </a:fontRef>
-                      </wps:style>
-                      <wps:bodyPr/>
-                    </wps:wsp>
-                  </a:graphicData>
-                </a:graphic>
-              </wp:anchor>
-            </w:drawing>
-          </mc:Choice>
-          <mc:Fallback>
-            <w:pict>
-              <v:line w14:anchorId="43190976" id="Conector recto 63" o:spid="_x0000_s1026" style="position:absolute;z-index:251737088;visibility:visible;mso-wrap-style:square;mso-wrap-distance-left:9pt;mso-wrap-distance-top:0;mso-wrap-distance-right:9pt;mso-wrap-distance-bottom:0;mso-position-horizontal:absolute;mso-position-horizontal-relative:text;mso-position-vertical:absolute;mso-position-vertical-relative:text" from="358.15pt,15.95pt" to="374.35pt,15.95pt" o:gfxdata="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" strokecolor="black [3200]" strokeweight="1pt">
-                <v:stroke joinstyle="miter"/>
-              </v:line>
-            </w:pict>
-          </mc:Fallback>
-        </mc:AlternateContent>
-      </w:r>
-      <w:r>
-        <w:rPr>
-          <w:rFonts w:ascii="Arial" w:hAnsi="Arial" w:cs="Arial"/>
-          <w:b/>
-          <w:bCs/>
-          <w:noProof/>
-          <w:sz w:val="36"/>
-          <w:szCs w:val="36"/>
-          <w:u w:val="single"/>
-          <w:lang w:val="es-US"/>
-        </w:rPr>
-        <mc:AlternateContent>
-          <mc:Choice Requires="wps">
-            <w:drawing>
-              <wp:anchor distT="0" distB="0" distL="114300" distR="114300" simplePos="0" relativeHeight="251728896" behindDoc="0" locked="0" layoutInCell="1" allowOverlap="1" wp14:anchorId="26F96196" wp14:editId="61EF2D2D">
-                <wp:simplePos x="0" y="0"/>
-                <wp:positionH relativeFrom="column">
-                  <wp:posOffset>4785360</wp:posOffset>
-                </wp:positionH>
-                <wp:positionV relativeFrom="paragraph">
-                  <wp:posOffset>14605</wp:posOffset>
+                  <wp:posOffset>6985</wp:posOffset>
                 </wp:positionV>
                 <wp:extent cx="1851660" cy="365760"/>
                 <wp:effectExtent l="0" t="0" r="15240" b="15240"/>
@@ -8824,7 +8395,7 @@
           </mc:Choice>
           <mc:Fallback>
             <w:pict>
-              <v:rect w14:anchorId="26F96196" id="Rectángulo 53" o:spid="_x0000_s1065" style="position:absolute;margin-left:376.8pt;margin-top:1.15pt;width:145.8pt;height:28.8pt;z-index:251728896;visibility:visible;mso-wrap-style:square;mso-width-percent:0;mso-height-percent:0;mso-wrap-distance-left:9pt;mso-wrap-distance-top:0;mso-wrap-distance-right:9pt;mso-wrap-distance-bottom:0;mso-position-horizontal:absolute;mso-position-horizontal-relative:text;mso-position-vertical:absolute;mso-position-vertical-relative:text;mso-width-percent:0;mso-height-percent:0;mso-width-relative:margin;mso-height-relative:margin;v-text-anchor:middle" o:gfxdata="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" fillcolor="white [3201]" strokecolor="#70ad47 [3209]" strokeweight="1pt">
+              <v:rect w14:anchorId="26F96196" id="Rectángulo 53" o:spid="_x0000_s1063" style="position:absolute;margin-left:382.8pt;margin-top:.55pt;width:145.8pt;height:28.8pt;z-index:251728896;visibility:visible;mso-wrap-style:square;mso-width-percent:0;mso-height-percent:0;mso-wrap-distance-left:9pt;mso-wrap-distance-top:0;mso-wrap-distance-right:9pt;mso-wrap-distance-bottom:0;mso-position-horizontal:absolute;mso-position-horizontal-relative:text;mso-position-vertical:absolute;mso-position-vertical-relative:text;mso-width-percent:0;mso-height-percent:0;mso-width-relative:margin;mso-height-relative:margin;v-text-anchor:middle" o:gfxdata="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" fillcolor="white [3201]" strokecolor="#70ad47 [3209]" strokeweight="1pt">
                 <v:textbox>
                   <w:txbxContent>
                     <w:p>
@@ -8984,83 +8555,7 @@
         <mc:AlternateContent>
           <mc:Choice Requires="wps">
             <w:drawing>
-              <wp:anchor distT="0" distB="0" distL="114300" distR="114300" simplePos="0" relativeHeight="251721728" behindDoc="0" locked="0" layoutInCell="1" allowOverlap="1" wp14:anchorId="33DFB676" wp14:editId="4FCB254E">
-                <wp:simplePos x="0" y="0"/>
-                <wp:positionH relativeFrom="column">
-                  <wp:posOffset>1721485</wp:posOffset>
-                </wp:positionH>
-                <wp:positionV relativeFrom="paragraph">
-                  <wp:posOffset>1391285</wp:posOffset>
-                </wp:positionV>
-                <wp:extent cx="403860" cy="0"/>
-                <wp:effectExtent l="0" t="0" r="0" b="0"/>
-                <wp:wrapNone/>
-                <wp:docPr id="49" name="Conector recto 49"/>
-                <wp:cNvGraphicFramePr/>
-                <a:graphic xmlns:a="http://schemas.openxmlformats.org/drawingml/2006/main">
-                  <a:graphicData uri="http://schemas.microsoft.com/office/word/2010/wordprocessingShape">
-                    <wps:wsp>
-                      <wps:cNvCnPr/>
-                      <wps:spPr>
-                        <a:xfrm flipV="1">
-                          <a:off x="0" y="0"/>
-                          <a:ext cx="403860" cy="0"/>
-                        </a:xfrm>
-                        <a:prstGeom prst="line">
-                          <a:avLst/>
-                        </a:prstGeom>
-                      </wps:spPr>
-                      <wps:style>
-                        <a:lnRef idx="2">
-                          <a:schemeClr val="dk1"/>
-                        </a:lnRef>
-                        <a:fillRef idx="0">
-                          <a:schemeClr val="dk1"/>
-                        </a:fillRef>
-                        <a:effectRef idx="1">
-                          <a:schemeClr val="dk1"/>
-                        </a:effectRef>
-                        <a:fontRef idx="minor">
-                          <a:schemeClr val="tx1"/>
-                        </a:fontRef>
-                      </wps:style>
-                      <wps:bodyPr/>
-                    </wps:wsp>
-                  </a:graphicData>
-                </a:graphic>
-                <wp14:sizeRelH relativeFrom="margin">
-                  <wp14:pctWidth>0</wp14:pctWidth>
-                </wp14:sizeRelH>
-                <wp14:sizeRelV relativeFrom="margin">
-                  <wp14:pctHeight>0</wp14:pctHeight>
-                </wp14:sizeRelV>
-              </wp:anchor>
-            </w:drawing>
-          </mc:Choice>
-          <mc:Fallback>
-            <w:pict>
-              <v:line w14:anchorId="41A6D491" id="Conector recto 49" o:spid="_x0000_s1026" style="position:absolute;flip:y;z-index:251721728;visibility:visible;mso-wrap-style:square;mso-width-percent:0;mso-height-percent:0;mso-wrap-distance-left:9pt;mso-wrap-distance-top:0;mso-wrap-distance-right:9pt;mso-wrap-distance-bottom:0;mso-position-horizontal:absolute;mso-position-horizontal-relative:text;mso-position-vertical:absolute;mso-position-vertical-relative:text;mso-width-percent:0;mso-height-percent:0;mso-width-relative:margin;mso-height-relative:margin" from="135.55pt,109.55pt" to="167.35pt,109.55pt" o:gfxdata="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" strokecolor="black [3200]" strokeweight="1pt">
-                <v:stroke joinstyle="miter"/>
-              </v:line>
-            </w:pict>
-          </mc:Fallback>
-        </mc:AlternateContent>
-      </w:r>
-      <w:r>
-        <w:rPr>
-          <w:rFonts w:ascii="Arial" w:hAnsi="Arial" w:cs="Arial"/>
-          <w:b/>
-          <w:bCs/>
-          <w:noProof/>
-          <w:sz w:val="36"/>
-          <w:szCs w:val="36"/>
-          <w:u w:val="single"/>
-          <w:lang w:val="es-US"/>
-        </w:rPr>
-        <mc:AlternateContent>
-          <mc:Choice Requires="wps">
-            <w:drawing>
-              <wp:anchor distT="0" distB="0" distL="114300" distR="114300" simplePos="0" relativeHeight="251717632" behindDoc="0" locked="0" layoutInCell="1" allowOverlap="1" wp14:anchorId="6E521A50" wp14:editId="62B68B0D">
+              <wp:anchor distT="0" distB="0" distL="114300" distR="114300" simplePos="0" relativeHeight="251717632" behindDoc="0" locked="0" layoutInCell="1" allowOverlap="1" wp14:anchorId="6E521A50" wp14:editId="67055983">
                 <wp:simplePos x="0" y="0"/>
                 <wp:positionH relativeFrom="column">
                   <wp:posOffset>1691005</wp:posOffset>
@@ -9115,7 +8610,7 @@
           </mc:Choice>
           <mc:Fallback>
             <w:pict>
-              <v:line w14:anchorId="06D1A7B1" id="Conector recto 47" o:spid="_x0000_s1026" style="position:absolute;z-index:251717632;visibility:visible;mso-wrap-style:square;mso-width-percent:0;mso-height-percent:0;mso-wrap-distance-left:9pt;mso-wrap-distance-top:0;mso-wrap-distance-right:9pt;mso-wrap-distance-bottom:0;mso-position-horizontal:absolute;mso-position-horizontal-relative:text;mso-position-vertical:absolute;mso-position-vertical-relative:text;mso-width-percent:0;mso-height-percent:0;mso-width-relative:margin;mso-height-relative:margin" from="133.15pt,26.15pt" to="167.95pt,26.15pt" o:gfxdata="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" strokecolor="black [3200]" strokeweight="1pt">
+              <v:line w14:anchorId="08B111EE" id="Conector recto 47" o:spid="_x0000_s1026" style="position:absolute;z-index:251717632;visibility:visible;mso-wrap-style:square;mso-width-percent:0;mso-height-percent:0;mso-wrap-distance-left:9pt;mso-wrap-distance-top:0;mso-wrap-distance-right:9pt;mso-wrap-distance-bottom:0;mso-position-horizontal:absolute;mso-position-horizontal-relative:text;mso-position-vertical:absolute;mso-position-vertical-relative:text;mso-width-percent:0;mso-height-percent:0;mso-width-relative:margin;mso-height-relative:margin" from="133.15pt,26.15pt" to="167.95pt,26.15pt" o:gfxdata="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" strokecolor="black [3200]" strokeweight="1pt">
                 <v:stroke joinstyle="miter"/>
               </v:line>
             </w:pict>
@@ -9136,83 +8631,7 @@
         <mc:AlternateContent>
           <mc:Choice Requires="wps">
             <w:drawing>
-              <wp:anchor distT="0" distB="0" distL="114300" distR="114300" simplePos="0" relativeHeight="251719680" behindDoc="0" locked="0" layoutInCell="1" allowOverlap="1" wp14:anchorId="2A591AA0" wp14:editId="251B49C5">
-                <wp:simplePos x="0" y="0"/>
-                <wp:positionH relativeFrom="column">
-                  <wp:posOffset>1691005</wp:posOffset>
-                </wp:positionH>
-                <wp:positionV relativeFrom="paragraph">
-                  <wp:posOffset>842645</wp:posOffset>
-                </wp:positionV>
-                <wp:extent cx="441960" cy="0"/>
-                <wp:effectExtent l="0" t="0" r="0" b="0"/>
-                <wp:wrapNone/>
-                <wp:docPr id="48" name="Conector recto 48"/>
-                <wp:cNvGraphicFramePr/>
-                <a:graphic xmlns:a="http://schemas.openxmlformats.org/drawingml/2006/main">
-                  <a:graphicData uri="http://schemas.microsoft.com/office/word/2010/wordprocessingShape">
-                    <wps:wsp>
-                      <wps:cNvCnPr/>
-                      <wps:spPr>
-                        <a:xfrm flipV="1">
-                          <a:off x="0" y="0"/>
-                          <a:ext cx="441960" cy="0"/>
-                        </a:xfrm>
-                        <a:prstGeom prst="line">
-                          <a:avLst/>
-                        </a:prstGeom>
-                      </wps:spPr>
-                      <wps:style>
-                        <a:lnRef idx="2">
-                          <a:schemeClr val="dk1"/>
-                        </a:lnRef>
-                        <a:fillRef idx="0">
-                          <a:schemeClr val="dk1"/>
-                        </a:fillRef>
-                        <a:effectRef idx="1">
-                          <a:schemeClr val="dk1"/>
-                        </a:effectRef>
-                        <a:fontRef idx="minor">
-                          <a:schemeClr val="tx1"/>
-                        </a:fontRef>
-                      </wps:style>
-                      <wps:bodyPr/>
-                    </wps:wsp>
-                  </a:graphicData>
-                </a:graphic>
-                <wp14:sizeRelH relativeFrom="margin">
-                  <wp14:pctWidth>0</wp14:pctWidth>
-                </wp14:sizeRelH>
-                <wp14:sizeRelV relativeFrom="margin">
-                  <wp14:pctHeight>0</wp14:pctHeight>
-                </wp14:sizeRelV>
-              </wp:anchor>
-            </w:drawing>
-          </mc:Choice>
-          <mc:Fallback>
-            <w:pict>
-              <v:line w14:anchorId="46CC15A6" id="Conector recto 48" o:spid="_x0000_s1026" style="position:absolute;flip:y;z-index:251719680;visibility:visible;mso-wrap-style:square;mso-width-percent:0;mso-height-percent:0;mso-wrap-distance-left:9pt;mso-wrap-distance-top:0;mso-wrap-distance-right:9pt;mso-wrap-distance-bottom:0;mso-position-horizontal:absolute;mso-position-horizontal-relative:text;mso-position-vertical:absolute;mso-position-vertical-relative:text;mso-width-percent:0;mso-height-percent:0;mso-width-relative:margin;mso-height-relative:margin" from="133.15pt,66.35pt" to="167.95pt,66.35pt" o:gfxdata="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" strokecolor="black [3200]" strokeweight="1pt">
-                <v:stroke joinstyle="miter"/>
-              </v:line>
-            </w:pict>
-          </mc:Fallback>
-        </mc:AlternateContent>
-      </w:r>
-      <w:r>
-        <w:rPr>
-          <w:rFonts w:ascii="Arial" w:hAnsi="Arial" w:cs="Arial"/>
-          <w:b/>
-          <w:bCs/>
-          <w:noProof/>
-          <w:sz w:val="36"/>
-          <w:szCs w:val="36"/>
-          <w:u w:val="single"/>
-          <w:lang w:val="es-US"/>
-        </w:rPr>
-        <mc:AlternateContent>
-          <mc:Choice Requires="wps">
-            <w:drawing>
-              <wp:anchor distT="0" distB="0" distL="114300" distR="114300" simplePos="0" relativeHeight="251693056" behindDoc="0" locked="0" layoutInCell="1" allowOverlap="1" wp14:anchorId="2D0CD622" wp14:editId="1B00089D">
+              <wp:anchor distT="0" distB="0" distL="114300" distR="114300" simplePos="0" relativeHeight="251693056" behindDoc="0" locked="0" layoutInCell="1" allowOverlap="1" wp14:anchorId="2D0CD622" wp14:editId="33BEE685">
                 <wp:simplePos x="0" y="0"/>
                 <wp:positionH relativeFrom="column">
                   <wp:posOffset>-747395</wp:posOffset>
@@ -9267,7 +8686,7 @@
           </mc:Choice>
           <mc:Fallback>
             <w:pict>
-              <v:line w14:anchorId="5B4A9FB5" id="Conector recto 30" o:spid="_x0000_s1026" style="position:absolute;z-index:251693056;visibility:visible;mso-wrap-style:square;mso-width-percent:0;mso-height-percent:0;mso-wrap-distance-left:9pt;mso-wrap-distance-top:0;mso-wrap-distance-right:9pt;mso-wrap-distance-bottom:0;mso-position-horizontal:absolute;mso-position-horizontal-relative:text;mso-position-vertical:absolute;mso-position-vertical-relative:text;mso-width-percent:0;mso-height-percent:0;mso-width-relative:margin;mso-height-relative:margin" from="-58.85pt,50.15pt" to="-33.65pt,50.15pt" o:gfxdata="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" strokecolor="black [3200]" strokeweight="1pt">
+              <v:line w14:anchorId="4BE6009B" id="Conector recto 30" o:spid="_x0000_s1026" style="position:absolute;z-index:251693056;visibility:visible;mso-wrap-style:square;mso-width-percent:0;mso-height-percent:0;mso-wrap-distance-left:9pt;mso-wrap-distance-top:0;mso-wrap-distance-right:9pt;mso-wrap-distance-bottom:0;mso-position-horizontal:absolute;mso-position-horizontal-relative:text;mso-position-vertical:absolute;mso-position-vertical-relative:text;mso-width-percent:0;mso-height-percent:0;mso-width-relative:margin;mso-height-relative:margin" from="-58.85pt,50.15pt" to="-33.65pt,50.15pt" o:gfxdata="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" strokecolor="black [3200]" strokeweight="1pt">
                 <v:stroke joinstyle="miter"/>
               </v:line>
             </w:pict>
@@ -9456,127 +8875,7 @@
         <mc:AlternateContent>
           <mc:Choice Requires="wps">
             <w:drawing>
-              <wp:anchor distT="0" distB="0" distL="114300" distR="114300" simplePos="0" relativeHeight="251754496" behindDoc="0" locked="0" layoutInCell="1" allowOverlap="1" wp14:anchorId="0E362E17" wp14:editId="11AEE984">
-                <wp:simplePos x="0" y="0"/>
-                <wp:positionH relativeFrom="column">
-                  <wp:posOffset>7730490</wp:posOffset>
-                </wp:positionH>
-                <wp:positionV relativeFrom="paragraph">
-                  <wp:posOffset>5080</wp:posOffset>
-                </wp:positionV>
-                <wp:extent cx="1851660" cy="365760"/>
-                <wp:effectExtent l="0" t="0" r="15240" b="15240"/>
-                <wp:wrapNone/>
-                <wp:docPr id="40" name="Rectángulo 40"/>
-                <wp:cNvGraphicFramePr/>
-                <a:graphic xmlns:a="http://schemas.openxmlformats.org/drawingml/2006/main">
-                  <a:graphicData uri="http://schemas.microsoft.com/office/word/2010/wordprocessingShape">
-                    <wps:wsp>
-                      <wps:cNvSpPr/>
-                      <wps:spPr>
-                        <a:xfrm>
-                          <a:off x="0" y="0"/>
-                          <a:ext cx="1851660" cy="365760"/>
-                        </a:xfrm>
-                        <a:prstGeom prst="rect">
-                          <a:avLst/>
-                        </a:prstGeom>
-                      </wps:spPr>
-                      <wps:style>
-                        <a:lnRef idx="2">
-                          <a:schemeClr val="accent6"/>
-                        </a:lnRef>
-                        <a:fillRef idx="1">
-                          <a:schemeClr val="lt1"/>
-                        </a:fillRef>
-                        <a:effectRef idx="0">
-                          <a:schemeClr val="accent6"/>
-                        </a:effectRef>
-                        <a:fontRef idx="minor">
-                          <a:schemeClr val="dk1"/>
-                        </a:fontRef>
-                      </wps:style>
-                      <wps:txbx>
-                        <w:txbxContent>
-                          <w:p>
-                            <w:pPr>
-                              <w:jc w:val="center"/>
-                              <w:rPr>
-                                <w:rFonts w:ascii="Arial" w:hAnsi="Arial" w:cs="Arial"/>
-                                <w:lang w:val="es-US"/>
-                              </w:rPr>
-                            </w:pPr>
-                            <w:r>
-                              <w:rPr>
-                                <w:rFonts w:ascii="Arial" w:hAnsi="Arial" w:cs="Arial"/>
-                                <w:lang w:val="es-US"/>
-                              </w:rPr>
-                              <w:t>Generar Reportes</w:t>
-                            </w:r>
-                          </w:p>
-                        </w:txbxContent>
-                      </wps:txbx>
-                      <wps:bodyPr rot="0" spcFirstLastPara="0" vertOverflow="overflow" horzOverflow="overflow" vert="horz" wrap="square" lIns="91440" tIns="45720" rIns="91440" bIns="45720" numCol="1" spcCol="0" rtlCol="0" fromWordArt="0" anchor="ctr" anchorCtr="0" forceAA="0" compatLnSpc="1">
-                        <a:prstTxWarp prst="textNoShape">
-                          <a:avLst/>
-                        </a:prstTxWarp>
-                        <a:noAutofit/>
-                      </wps:bodyPr>
-                    </wps:wsp>
-                  </a:graphicData>
-                </a:graphic>
-                <wp14:sizeRelH relativeFrom="margin">
-                  <wp14:pctWidth>0</wp14:pctWidth>
-                </wp14:sizeRelH>
-                <wp14:sizeRelV relativeFrom="margin">
-                  <wp14:pctHeight>0</wp14:pctHeight>
-                </wp14:sizeRelV>
-              </wp:anchor>
-            </w:drawing>
-          </mc:Choice>
-          <mc:Fallback>
-            <w:pict>
-              <v:rect w14:anchorId="0E362E17" id="Rectángulo 40" o:spid="_x0000_s1066" style="position:absolute;margin-left:608.7pt;margin-top:.4pt;width:145.8pt;height:28.8pt;z-index:251754496;visibility:visible;mso-wrap-style:square;mso-width-percent:0;mso-height-percent:0;mso-wrap-distance-left:9pt;mso-wrap-distance-top:0;mso-wrap-distance-right:9pt;mso-wrap-distance-bottom:0;mso-position-horizontal:absolute;mso-position-horizontal-relative:text;mso-position-vertical:absolute;mso-position-vertical-relative:text;mso-width-percent:0;mso-height-percent:0;mso-width-relative:margin;mso-height-relative:margin;v-text-anchor:middle" o:gfxdata="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" fillcolor="white [3201]" strokecolor="#70ad47 [3209]" strokeweight="1pt">
-                <v:textbox>
-                  <w:txbxContent>
-                    <w:p>
-                      <w:pPr>
-                        <w:jc w:val="center"/>
-                        <w:rPr>
-                          <w:rFonts w:ascii="Arial" w:hAnsi="Arial" w:cs="Arial"/>
-                          <w:lang w:val="es-US"/>
-                        </w:rPr>
-                      </w:pPr>
-                      <w:r>
-                        <w:rPr>
-                          <w:rFonts w:ascii="Arial" w:hAnsi="Arial" w:cs="Arial"/>
-                          <w:lang w:val="es-US"/>
-                        </w:rPr>
-                        <w:t>Generar Reportes</w:t>
-                      </w:r>
-                    </w:p>
-                  </w:txbxContent>
-                </v:textbox>
-              </v:rect>
-            </w:pict>
-          </mc:Fallback>
-        </mc:AlternateContent>
-      </w:r>
-      <w:r>
-        <w:rPr>
-          <w:rFonts w:ascii="Arial" w:hAnsi="Arial" w:cs="Arial"/>
-          <w:b/>
-          <w:bCs/>
-          <w:noProof/>
-          <w:sz w:val="36"/>
-          <w:szCs w:val="36"/>
-          <w:u w:val="single"/>
-          <w:lang w:val="es-US"/>
-        </w:rPr>
-        <mc:AlternateContent>
-          <mc:Choice Requires="wps">
-            <w:drawing>
-              <wp:anchor distT="0" distB="0" distL="114300" distR="114300" simplePos="0" relativeHeight="251765760" behindDoc="0" locked="0" layoutInCell="1" allowOverlap="1" wp14:anchorId="1FFF7A03" wp14:editId="024A0027">
+              <wp:anchor distT="0" distB="0" distL="114300" distR="114300" simplePos="0" relativeHeight="251765760" behindDoc="0" locked="0" layoutInCell="1" allowOverlap="1" wp14:anchorId="1FFF7A03" wp14:editId="1256649D">
                 <wp:simplePos x="0" y="0"/>
                 <wp:positionH relativeFrom="column">
                   <wp:posOffset>5200015</wp:posOffset>
@@ -9584,8 +8883,8 @@
                 <wp:positionV relativeFrom="paragraph">
                   <wp:posOffset>343535</wp:posOffset>
                 </wp:positionV>
-                <wp:extent cx="45719" cy="480060"/>
-                <wp:effectExtent l="209550" t="0" r="12065" b="34290"/>
+                <wp:extent cx="45719" cy="1310640"/>
+                <wp:effectExtent l="209550" t="0" r="12065" b="22860"/>
                 <wp:wrapNone/>
                 <wp:docPr id="204" name="Conector: angular 204"/>
                 <wp:cNvGraphicFramePr/>
@@ -9596,7 +8895,7 @@
                       <wps:spPr>
                         <a:xfrm>
                           <a:off x="0" y="0"/>
-                          <a:ext cx="45719" cy="480060"/>
+                          <a:ext cx="45719" cy="1310640"/>
                         </a:xfrm>
                         <a:prstGeom prst="bentConnector3">
                           <a:avLst>
@@ -9633,7 +8932,7 @@
           </mc:Choice>
           <mc:Fallback>
             <w:pict>
-              <v:shape w14:anchorId="0FE4EAA3" id="Conector: angular 204" o:spid="_x0000_s1026" type="#_x0000_t34" style="position:absolute;margin-left:409.45pt;margin-top:27.05pt;width:3.6pt;height:37.8pt;z-index:251765760;visibility:visible;mso-wrap-style:square;mso-width-percent:0;mso-height-percent:0;mso-wrap-distance-left:9pt;mso-wrap-distance-top:0;mso-wrap-distance-right:9pt;mso-wrap-distance-bottom:0;mso-position-horizontal:absolute;mso-position-horizontal-relative:text;mso-position-vertical:absolute;mso-position-vertical-relative:text;mso-width-percent:0;mso-height-percent:0;mso-width-relative:margin;mso-height-relative:margin" o:gfxdata="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" adj="-100092" strokecolor="black [3200]" strokeweight="1pt"/>
+              <v:shape w14:anchorId="4873F41C" id="Conector: angular 204" o:spid="_x0000_s1026" type="#_x0000_t34" style="position:absolute;margin-left:409.45pt;margin-top:27.05pt;width:3.6pt;height:103.2pt;z-index:251765760;visibility:visible;mso-wrap-style:square;mso-width-percent:0;mso-height-percent:0;mso-wrap-distance-left:9pt;mso-wrap-distance-top:0;mso-wrap-distance-right:9pt;mso-wrap-distance-bottom:0;mso-position-horizontal:absolute;mso-position-horizontal-relative:text;mso-position-vertical:absolute;mso-position-vertical-relative:text;mso-width-percent:0;mso-height-percent:0;mso-width-relative:margin;mso-height-relative:margin" o:gfxdata="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" adj="-100092" strokecolor="black [3200]" strokeweight="1pt"/>
             </w:pict>
           </mc:Fallback>
         </mc:AlternateContent>
@@ -9652,7 +8951,7 @@
         <mc:AlternateContent>
           <mc:Choice Requires="wps">
             <w:drawing>
-              <wp:anchor distT="0" distB="0" distL="114300" distR="114300" simplePos="0" relativeHeight="251764736" behindDoc="0" locked="0" layoutInCell="1" allowOverlap="1" wp14:anchorId="31DA2525" wp14:editId="3A52E2CD">
+              <wp:anchor distT="0" distB="0" distL="114300" distR="114300" simplePos="0" relativeHeight="251764736" behindDoc="0" locked="0" layoutInCell="1" allowOverlap="1" wp14:anchorId="31DA2525" wp14:editId="7D853C26">
                 <wp:simplePos x="0" y="0"/>
                 <wp:positionH relativeFrom="column">
                   <wp:posOffset>5889625</wp:posOffset>
@@ -9701,7 +9000,7 @@
           </mc:Choice>
           <mc:Fallback>
             <w:pict>
-              <v:line w14:anchorId="7E305B21" id="Conector recto 203" o:spid="_x0000_s1026" style="position:absolute;z-index:251764736;visibility:visible;mso-wrap-style:square;mso-wrap-distance-left:9pt;mso-wrap-distance-top:0;mso-wrap-distance-right:9pt;mso-wrap-distance-bottom:0;mso-position-horizontal:absolute;mso-position-horizontal-relative:text;mso-position-vertical:absolute;mso-position-vertical-relative:text" from="463.75pt,.65pt" to="463.75pt,18.65pt" o:gfxdata="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" strokecolor="black [3200]" strokeweight="1pt">
+              <v:line w14:anchorId="0025C8D3" id="Conector recto 203" o:spid="_x0000_s1026" style="position:absolute;z-index:251764736;visibility:visible;mso-wrap-style:square;mso-wrap-distance-left:9pt;mso-wrap-distance-top:0;mso-wrap-distance-right:9pt;mso-wrap-distance-bottom:0;mso-position-horizontal:absolute;mso-position-horizontal-relative:text;mso-position-vertical:absolute;mso-position-vertical-relative:text" from="463.75pt,.65pt" to="463.75pt,18.65pt" o:gfxdata="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" strokecolor="black [3200]" strokeweight="1pt">
                 <v:stroke joinstyle="miter"/>
               </v:line>
             </w:pict>
@@ -9722,7 +9021,7 @@
         <mc:AlternateContent>
           <mc:Choice Requires="wps">
             <w:drawing>
-              <wp:anchor distT="0" distB="0" distL="114300" distR="114300" simplePos="0" relativeHeight="251674624" behindDoc="0" locked="0" layoutInCell="1" allowOverlap="1" wp14:anchorId="6A1800D9" wp14:editId="5A421341">
+              <wp:anchor distT="0" distB="0" distL="114300" distR="114300" simplePos="0" relativeHeight="251674624" behindDoc="0" locked="0" layoutInCell="1" allowOverlap="1" wp14:anchorId="6A1800D9" wp14:editId="697A0E4F">
                 <wp:simplePos x="0" y="0"/>
                 <wp:positionH relativeFrom="column">
                   <wp:posOffset>5241925</wp:posOffset>
@@ -9777,7 +9076,14 @@
                                 <w:rFonts w:ascii="Arial" w:hAnsi="Arial" w:cs="Arial"/>
                                 <w:lang w:val="es-US"/>
                               </w:rPr>
-                              <w:t>Modulo 1: Administrador</w:t>
+                              <w:t xml:space="preserve">Modulo 1: </w:t>
+                            </w:r>
+                            <w:r>
+                              <w:rPr>
+                                <w:rFonts w:ascii="Arial" w:hAnsi="Arial" w:cs="Arial"/>
+                                <w:lang w:val="es-US"/>
+                              </w:rPr>
+                              <w:t>Catalogos</w:t>
                             </w:r>
                           </w:p>
                         </w:txbxContent>
@@ -9799,7 +9105,7 @@
           </mc:Choice>
           <mc:Fallback>
             <w:pict>
-              <v:rect w14:anchorId="6A1800D9" id="Rectángulo 14" o:spid="_x0000_s1067" style="position:absolute;margin-left:412.75pt;margin-top:18.65pt;width:146.4pt;height:19.8pt;z-index:251674624;visibility:visible;mso-wrap-style:square;mso-width-percent:0;mso-wrap-distance-left:9pt;mso-wrap-distance-top:0;mso-wrap-distance-right:9pt;mso-wrap-distance-bottom:0;mso-position-horizontal:absolute;mso-position-horizontal-relative:text;mso-position-vertical:absolute;mso-position-vertical-relative:text;mso-width-percent:0;mso-width-relative:margin;v-text-anchor:middle" o:gfxdata="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" fillcolor="white [3201]" strokecolor="#70ad47 [3209]" strokeweight="1pt">
+              <v:rect w14:anchorId="6A1800D9" id="Rectángulo 14" o:spid="_x0000_s1065" style="position:absolute;margin-left:412.75pt;margin-top:18.65pt;width:146.4pt;height:19.8pt;z-index:251674624;visibility:visible;mso-wrap-style:square;mso-width-percent:0;mso-wrap-distance-left:9pt;mso-wrap-distance-top:0;mso-wrap-distance-right:9pt;mso-wrap-distance-bottom:0;mso-position-horizontal:absolute;mso-position-horizontal-relative:text;mso-position-vertical:absolute;mso-position-vertical-relative:text;mso-width-percent:0;mso-width-relative:margin;v-text-anchor:middle" o:gfxdata="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" fillcolor="white [3201]" strokecolor="#70ad47 [3209]" strokeweight="1pt">
                 <v:textbox>
                   <w:txbxContent>
                     <w:p>
@@ -9815,7 +9121,14 @@
                           <w:rFonts w:ascii="Arial" w:hAnsi="Arial" w:cs="Arial"/>
                           <w:lang w:val="es-US"/>
                         </w:rPr>
-                        <w:t>Modulo 1: Administrador</w:t>
+                        <w:t xml:space="preserve">Modulo 1: </w:t>
+                      </w:r>
+                      <w:r>
+                        <w:rPr>
+                          <w:rFonts w:ascii="Arial" w:hAnsi="Arial" w:cs="Arial"/>
+                          <w:lang w:val="es-US"/>
+                        </w:rPr>
+                        <w:t>Catalogos</w:t>
                       </w:r>
                     </w:p>
                   </w:txbxContent>
@@ -9825,6 +9138,19 @@
           </mc:Fallback>
         </mc:AlternateContent>
       </w:r>
+    </w:p>
+    <w:p>
+      <w:pPr>
+        <w:tabs>
+          <w:tab w:val="left" w:pos="3132"/>
+        </w:tabs>
+        <w:rPr>
+          <w:rFonts w:ascii="Arial" w:hAnsi="Arial" w:cs="Arial"/>
+          <w:sz w:val="36"/>
+          <w:szCs w:val="36"/>
+          <w:lang w:val="es-US"/>
+        </w:rPr>
+      </w:pPr>
       <w:r>
         <w:rPr>
           <w:rFonts w:ascii="Arial" w:hAnsi="Arial" w:cs="Arial"/>
@@ -9839,18 +9165,94 @@
         <mc:AlternateContent>
           <mc:Choice Requires="wps">
             <w:drawing>
-              <wp:anchor distT="0" distB="0" distL="114300" distR="114300" simplePos="0" relativeHeight="251705344" behindDoc="0" locked="0" layoutInCell="1" allowOverlap="1" wp14:anchorId="44C01B5B" wp14:editId="7A0DDB49">
+              <wp:anchor distT="0" distB="0" distL="114300" distR="114300" simplePos="0" relativeHeight="251721728" behindDoc="0" locked="0" layoutInCell="1" allowOverlap="1" wp14:anchorId="33DFB676" wp14:editId="75162A80">
                 <wp:simplePos x="0" y="0"/>
                 <wp:positionH relativeFrom="column">
-                  <wp:posOffset>2132965</wp:posOffset>
+                  <wp:posOffset>1736725</wp:posOffset>
                 </wp:positionH>
                 <wp:positionV relativeFrom="paragraph">
-                  <wp:posOffset>351155</wp:posOffset>
+                  <wp:posOffset>148590</wp:posOffset>
                 </wp:positionV>
-                <wp:extent cx="2202180" cy="266700"/>
+                <wp:extent cx="403860" cy="0"/>
+                <wp:effectExtent l="0" t="0" r="0" b="0"/>
+                <wp:wrapNone/>
+                <wp:docPr id="49" name="Conector recto 49"/>
+                <wp:cNvGraphicFramePr/>
+                <a:graphic xmlns:a="http://schemas.openxmlformats.org/drawingml/2006/main">
+                  <a:graphicData uri="http://schemas.microsoft.com/office/word/2010/wordprocessingShape">
+                    <wps:wsp>
+                      <wps:cNvCnPr/>
+                      <wps:spPr>
+                        <a:xfrm flipV="1">
+                          <a:off x="0" y="0"/>
+                          <a:ext cx="403860" cy="0"/>
+                        </a:xfrm>
+                        <a:prstGeom prst="line">
+                          <a:avLst/>
+                        </a:prstGeom>
+                      </wps:spPr>
+                      <wps:style>
+                        <a:lnRef idx="2">
+                          <a:schemeClr val="dk1"/>
+                        </a:lnRef>
+                        <a:fillRef idx="0">
+                          <a:schemeClr val="dk1"/>
+                        </a:fillRef>
+                        <a:effectRef idx="1">
+                          <a:schemeClr val="dk1"/>
+                        </a:effectRef>
+                        <a:fontRef idx="minor">
+                          <a:schemeClr val="tx1"/>
+                        </a:fontRef>
+                      </wps:style>
+                      <wps:bodyPr/>
+                    </wps:wsp>
+                  </a:graphicData>
+                </a:graphic>
+                <wp14:sizeRelH relativeFrom="margin">
+                  <wp14:pctWidth>0</wp14:pctWidth>
+                </wp14:sizeRelH>
+                <wp14:sizeRelV relativeFrom="margin">
+                  <wp14:pctHeight>0</wp14:pctHeight>
+                </wp14:sizeRelV>
+              </wp:anchor>
+            </w:drawing>
+          </mc:Choice>
+          <mc:Fallback>
+            <w:pict>
+              <v:line w14:anchorId="093FA574" id="Conector recto 49" o:spid="_x0000_s1026" style="position:absolute;flip:y;z-index:251721728;visibility:visible;mso-wrap-style:square;mso-width-percent:0;mso-height-percent:0;mso-wrap-distance-left:9pt;mso-wrap-distance-top:0;mso-wrap-distance-right:9pt;mso-wrap-distance-bottom:0;mso-position-horizontal:absolute;mso-position-horizontal-relative:text;mso-position-vertical:absolute;mso-position-vertical-relative:text;mso-width-percent:0;mso-height-percent:0;mso-width-relative:margin;mso-height-relative:margin" from="136.75pt,11.7pt" to="168.55pt,11.7pt" o:gfxdata="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" strokecolor="black [3200]" strokeweight="1pt">
+                <v:stroke joinstyle="miter"/>
+              </v:line>
+            </w:pict>
+          </mc:Fallback>
+        </mc:AlternateContent>
+      </w:r>
+      <w:r>
+        <w:rPr>
+          <w:rFonts w:ascii="Arial" w:hAnsi="Arial" w:cs="Arial"/>
+          <w:b/>
+          <w:bCs/>
+          <w:noProof/>
+          <w:sz w:val="36"/>
+          <w:szCs w:val="36"/>
+          <w:u w:val="single"/>
+          <w:lang w:val="es-US"/>
+        </w:rPr>
+        <mc:AlternateContent>
+          <mc:Choice Requires="wps">
+            <w:drawing>
+              <wp:anchor distT="0" distB="0" distL="114300" distR="114300" simplePos="0" relativeHeight="251709440" behindDoc="0" locked="0" layoutInCell="1" allowOverlap="1" wp14:anchorId="12C9C921" wp14:editId="08430733">
+                <wp:simplePos x="0" y="0"/>
+                <wp:positionH relativeFrom="column">
+                  <wp:posOffset>2171065</wp:posOffset>
+                </wp:positionH>
+                <wp:positionV relativeFrom="paragraph">
+                  <wp:posOffset>11430</wp:posOffset>
+                </wp:positionV>
+                <wp:extent cx="2240280" cy="266700"/>
                 <wp:effectExtent l="0" t="0" r="26670" b="19050"/>
                 <wp:wrapNone/>
-                <wp:docPr id="37" name="Rectángulo 37"/>
+                <wp:docPr id="39" name="Rectángulo 39"/>
                 <wp:cNvGraphicFramePr/>
                 <a:graphic xmlns:a="http://schemas.openxmlformats.org/drawingml/2006/main">
                   <a:graphicData uri="http://schemas.microsoft.com/office/word/2010/wordprocessingShape">
@@ -9859,7 +9261,7 @@
                       <wps:spPr>
                         <a:xfrm>
                           <a:off x="0" y="0"/>
-                          <a:ext cx="2202180" cy="266700"/>
+                          <a:ext cx="2240280" cy="266700"/>
                         </a:xfrm>
                         <a:prstGeom prst="rect">
                           <a:avLst/>
@@ -9894,14 +9296,7 @@
                                 <w:rFonts w:ascii="Arial" w:hAnsi="Arial" w:cs="Arial"/>
                                 <w:lang w:val="es-US"/>
                               </w:rPr>
-                              <w:t>Contáct</w:t>
-                            </w:r>
-                            <w:r>
-                              <w:rPr>
-                                <w:rFonts w:ascii="Arial" w:hAnsi="Arial" w:cs="Arial"/>
-                                <w:lang w:val="es-US"/>
-                              </w:rPr>
-                              <w:t>enos</w:t>
+                              <w:t>Elaboración de Prototipos</w:t>
                             </w:r>
                           </w:p>
                         </w:txbxContent>
@@ -9926,7 +9321,7 @@
           </mc:Choice>
           <mc:Fallback>
             <w:pict>
-              <v:rect w14:anchorId="44C01B5B" id="Rectángulo 37" o:spid="_x0000_s1068" style="position:absolute;margin-left:167.95pt;margin-top:27.65pt;width:173.4pt;height:21pt;z-index:251705344;visibility:visible;mso-wrap-style:square;mso-width-percent:0;mso-height-percent:0;mso-wrap-distance-left:9pt;mso-wrap-distance-top:0;mso-wrap-distance-right:9pt;mso-wrap-distance-bottom:0;mso-position-horizontal:absolute;mso-position-horizontal-relative:text;mso-position-vertical:absolute;mso-position-vertical-relative:text;mso-width-percent:0;mso-height-percent:0;mso-width-relative:margin;mso-height-relative:margin;v-text-anchor:middle" o:gfxdata="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" fillcolor="white [3201]" strokecolor="#70ad47 [3209]" strokeweight="1pt">
+              <v:rect w14:anchorId="12C9C921" id="Rectángulo 39" o:spid="_x0000_s1066" style="position:absolute;margin-left:170.95pt;margin-top:.9pt;width:176.4pt;height:21pt;z-index:251709440;visibility:visible;mso-wrap-style:square;mso-width-percent:0;mso-height-percent:0;mso-wrap-distance-left:9pt;mso-wrap-distance-top:0;mso-wrap-distance-right:9pt;mso-wrap-distance-bottom:0;mso-position-horizontal:absolute;mso-position-horizontal-relative:text;mso-position-vertical:absolute;mso-position-vertical-relative:text;mso-width-percent:0;mso-height-percent:0;mso-width-relative:margin;mso-height-relative:margin;v-text-anchor:middle" o:gfxdata="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" fillcolor="white [3201]" strokecolor="#70ad47 [3209]" strokeweight="1pt">
                 <v:textbox>
                   <w:txbxContent>
                     <w:p>
@@ -9942,14 +9337,7 @@
                           <w:rFonts w:ascii="Arial" w:hAnsi="Arial" w:cs="Arial"/>
                           <w:lang w:val="es-US"/>
                         </w:rPr>
-                        <w:t>Contáct</w:t>
-                      </w:r>
-                      <w:r>
-                        <w:rPr>
-                          <w:rFonts w:ascii="Arial" w:hAnsi="Arial" w:cs="Arial"/>
-                          <w:lang w:val="es-US"/>
-                        </w:rPr>
-                        <w:t>enos</w:t>
+                        <w:t>Elaboración de Prototipos</w:t>
                       </w:r>
                     </w:p>
                   </w:txbxContent>
@@ -9959,19 +9347,6 @@
           </mc:Fallback>
         </mc:AlternateContent>
       </w:r>
-    </w:p>
-    <w:p>
-      <w:pPr>
-        <w:tabs>
-          <w:tab w:val="left" w:pos="3132"/>
-        </w:tabs>
-        <w:rPr>
-          <w:rFonts w:ascii="Arial" w:hAnsi="Arial" w:cs="Arial"/>
-          <w:sz w:val="36"/>
-          <w:szCs w:val="36"/>
-          <w:lang w:val="es-US"/>
-        </w:rPr>
-      </w:pPr>
       <w:r>
         <w:rPr>
           <w:rFonts w:ascii="Arial" w:hAnsi="Arial" w:cs="Arial"/>
@@ -10041,14 +9416,14 @@
                                 <w:rFonts w:ascii="Arial" w:hAnsi="Arial" w:cs="Arial"/>
                                 <w:lang w:val="es-US"/>
                               </w:rPr>
-                              <w:t xml:space="preserve">Modulo 2: </w:t>
+                              <w:t>Modulo 2:</w:t>
                             </w:r>
                             <w:r>
                               <w:rPr>
                                 <w:rFonts w:ascii="Arial" w:hAnsi="Arial" w:cs="Arial"/>
                                 <w:lang w:val="es-US"/>
                               </w:rPr>
-                              <w:t>Vendedor</w:t>
+                              <w:t xml:space="preserve"> Ventas</w:t>
                             </w:r>
                           </w:p>
                         </w:txbxContent>
@@ -10073,7 +9448,7 @@
           </mc:Choice>
           <mc:Fallback>
             <w:pict>
-              <v:rect w14:anchorId="52277BB1" id="Rectángulo 15" o:spid="_x0000_s1070" style="position:absolute;margin-left:415.15pt;margin-top:20.7pt;width:144.6pt;height:21pt;z-index:251675648;visibility:visible;mso-wrap-style:square;mso-width-percent:0;mso-height-percent:0;mso-wrap-distance-left:9pt;mso-wrap-distance-top:0;mso-wrap-distance-right:9pt;mso-wrap-distance-bottom:0;mso-position-horizontal:absolute;mso-position-horizontal-relative:text;mso-position-vertical:absolute;mso-position-vertical-relative:text;mso-width-percent:0;mso-height-percent:0;mso-width-relative:margin;mso-height-relative:margin;v-text-anchor:middle" o:gfxdata="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" fillcolor="white [3201]" strokecolor="#70ad47 [3209]" strokeweight="1pt">
+              <v:rect w14:anchorId="52277BB1" id="Rectángulo 15" o:spid="_x0000_s1067" style="position:absolute;margin-left:415.15pt;margin-top:20.7pt;width:144.6pt;height:21pt;z-index:251675648;visibility:visible;mso-wrap-style:square;mso-width-percent:0;mso-height-percent:0;mso-wrap-distance-left:9pt;mso-wrap-distance-top:0;mso-wrap-distance-right:9pt;mso-wrap-distance-bottom:0;mso-position-horizontal:absolute;mso-position-horizontal-relative:text;mso-position-vertical:absolute;mso-position-vertical-relative:text;mso-width-percent:0;mso-height-percent:0;mso-width-relative:margin;mso-height-relative:margin;v-text-anchor:middle" o:gfxdata="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" fillcolor="white [3201]" strokecolor="#70ad47 [3209]" strokeweight="1pt">
                 <v:textbox>
                   <w:txbxContent>
                     <w:p>
@@ -10089,14 +9464,14 @@
                           <w:rFonts w:ascii="Arial" w:hAnsi="Arial" w:cs="Arial"/>
                           <w:lang w:val="es-US"/>
                         </w:rPr>
-                        <w:t xml:space="preserve">Modulo 2: </w:t>
+                        <w:t>Modulo 2:</w:t>
                       </w:r>
                       <w:r>
                         <w:rPr>
                           <w:rFonts w:ascii="Arial" w:hAnsi="Arial" w:cs="Arial"/>
                           <w:lang w:val="es-US"/>
                         </w:rPr>
-                        <w:t>Vendedor</w:t>
+                        <w:t xml:space="preserve"> Ventas</w:t>
                       </w:r>
                     </w:p>
                   </w:txbxContent>
@@ -10133,18 +9508,94 @@
         <mc:AlternateContent>
           <mc:Choice Requires="wps">
             <w:drawing>
-              <wp:anchor distT="0" distB="0" distL="114300" distR="114300" simplePos="0" relativeHeight="251709440" behindDoc="0" locked="0" layoutInCell="1" allowOverlap="1" wp14:anchorId="12C9C921" wp14:editId="4937F1CC">
+              <wp:anchor distT="0" distB="0" distL="114300" distR="114300" simplePos="0" relativeHeight="251889664" behindDoc="0" locked="0" layoutInCell="1" allowOverlap="1" wp14:anchorId="3820C1E7" wp14:editId="23A32227">
                 <wp:simplePos x="0" y="0"/>
                 <wp:positionH relativeFrom="column">
-                  <wp:posOffset>2117725</wp:posOffset>
+                  <wp:posOffset>5005705</wp:posOffset>
                 </wp:positionH>
                 <wp:positionV relativeFrom="paragraph">
-                  <wp:posOffset>113665</wp:posOffset>
+                  <wp:posOffset>6985</wp:posOffset>
+                </wp:positionV>
+                <wp:extent cx="251460" cy="15240"/>
+                <wp:effectExtent l="0" t="0" r="34290" b="22860"/>
+                <wp:wrapNone/>
+                <wp:docPr id="58" name="Conector recto 58"/>
+                <wp:cNvGraphicFramePr/>
+                <a:graphic xmlns:a="http://schemas.openxmlformats.org/drawingml/2006/main">
+                  <a:graphicData uri="http://schemas.microsoft.com/office/word/2010/wordprocessingShape">
+                    <wps:wsp>
+                      <wps:cNvCnPr/>
+                      <wps:spPr>
+                        <a:xfrm>
+                          <a:off x="0" y="0"/>
+                          <a:ext cx="251460" cy="15240"/>
+                        </a:xfrm>
+                        <a:prstGeom prst="line">
+                          <a:avLst/>
+                        </a:prstGeom>
+                      </wps:spPr>
+                      <wps:style>
+                        <a:lnRef idx="2">
+                          <a:schemeClr val="dk1"/>
+                        </a:lnRef>
+                        <a:fillRef idx="0">
+                          <a:schemeClr val="dk1"/>
+                        </a:fillRef>
+                        <a:effectRef idx="1">
+                          <a:schemeClr val="dk1"/>
+                        </a:effectRef>
+                        <a:fontRef idx="minor">
+                          <a:schemeClr val="tx1"/>
+                        </a:fontRef>
+                      </wps:style>
+                      <wps:bodyPr/>
+                    </wps:wsp>
+                  </a:graphicData>
+                </a:graphic>
+                <wp14:sizeRelH relativeFrom="margin">
+                  <wp14:pctWidth>0</wp14:pctWidth>
+                </wp14:sizeRelH>
+                <wp14:sizeRelV relativeFrom="margin">
+                  <wp14:pctHeight>0</wp14:pctHeight>
+                </wp14:sizeRelV>
+              </wp:anchor>
+            </w:drawing>
+          </mc:Choice>
+          <mc:Fallback>
+            <w:pict>
+              <v:line w14:anchorId="1731D34F" id="Conector recto 58" o:spid="_x0000_s1026" style="position:absolute;z-index:251889664;visibility:visible;mso-wrap-style:square;mso-width-percent:0;mso-height-percent:0;mso-wrap-distance-left:9pt;mso-wrap-distance-top:0;mso-wrap-distance-right:9pt;mso-wrap-distance-bottom:0;mso-position-horizontal:absolute;mso-position-horizontal-relative:text;mso-position-vertical:absolute;mso-position-vertical-relative:text;mso-width-percent:0;mso-height-percent:0;mso-width-relative:margin;mso-height-relative:margin" from="394.15pt,.55pt" to="413.95pt,1.75pt" o:gfxdata="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" strokecolor="black [3200]" strokeweight="1pt">
+                <v:stroke joinstyle="miter"/>
+              </v:line>
+            </w:pict>
+          </mc:Fallback>
+        </mc:AlternateContent>
+      </w:r>
+      <w:r>
+        <w:rPr>
+          <w:rFonts w:ascii="Arial" w:hAnsi="Arial" w:cs="Arial"/>
+          <w:b/>
+          <w:bCs/>
+          <w:noProof/>
+          <w:sz w:val="36"/>
+          <w:szCs w:val="36"/>
+          <w:u w:val="single"/>
+          <w:lang w:val="es-US"/>
+        </w:rPr>
+        <mc:AlternateContent>
+          <mc:Choice Requires="wps">
+            <w:drawing>
+              <wp:anchor distT="0" distB="0" distL="114300" distR="114300" simplePos="0" relativeHeight="251711488" behindDoc="0" locked="0" layoutInCell="1" allowOverlap="1" wp14:anchorId="1FB9C746" wp14:editId="74484E82">
+                <wp:simplePos x="0" y="0"/>
+                <wp:positionH relativeFrom="column">
+                  <wp:posOffset>2136140</wp:posOffset>
+                </wp:positionH>
+                <wp:positionV relativeFrom="paragraph">
+                  <wp:posOffset>193675</wp:posOffset>
                 </wp:positionV>
                 <wp:extent cx="2240280" cy="266700"/>
                 <wp:effectExtent l="0" t="0" r="26670" b="19050"/>
                 <wp:wrapNone/>
-                <wp:docPr id="39" name="Rectángulo 39"/>
+                <wp:docPr id="42" name="Rectángulo 42"/>
                 <wp:cNvGraphicFramePr/>
                 <a:graphic xmlns:a="http://schemas.openxmlformats.org/drawingml/2006/main">
                   <a:graphicData uri="http://schemas.microsoft.com/office/word/2010/wordprocessingShape">
@@ -10188,7 +9639,7 @@
                                 <w:rFonts w:ascii="Arial" w:hAnsi="Arial" w:cs="Arial"/>
                                 <w:lang w:val="es-US"/>
                               </w:rPr>
-                              <w:t>Elaboración de Prototipos</w:t>
+                              <w:t>Definir los enlaces básicos</w:t>
                             </w:r>
                           </w:p>
                         </w:txbxContent>
@@ -10213,7 +9664,7 @@
           </mc:Choice>
           <mc:Fallback>
             <w:pict>
-              <v:rect w14:anchorId="12C9C921" id="Rectángulo 39" o:spid="_x0000_s1071" style="position:absolute;margin-left:166.75pt;margin-top:8.95pt;width:176.4pt;height:21pt;z-index:251709440;visibility:visible;mso-wrap-style:square;mso-width-percent:0;mso-height-percent:0;mso-wrap-distance-left:9pt;mso-wrap-distance-top:0;mso-wrap-distance-right:9pt;mso-wrap-distance-bottom:0;mso-position-horizontal:absolute;mso-position-horizontal-relative:text;mso-position-vertical:absolute;mso-position-vertical-relative:text;mso-width-percent:0;mso-height-percent:0;mso-width-relative:margin;mso-height-relative:margin;v-text-anchor:middle" o:gfxdata="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" fillcolor="white [3201]" strokecolor="#70ad47 [3209]" strokeweight="1pt">
+              <v:rect w14:anchorId="1FB9C746" id="Rectángulo 42" o:spid="_x0000_s1068" style="position:absolute;margin-left:168.2pt;margin-top:15.25pt;width:176.4pt;height:21pt;z-index:251711488;visibility:visible;mso-wrap-style:square;mso-width-percent:0;mso-height-percent:0;mso-wrap-distance-left:9pt;mso-wrap-distance-top:0;mso-wrap-distance-right:9pt;mso-wrap-distance-bottom:0;mso-position-horizontal:absolute;mso-position-horizontal-relative:text;mso-position-vertical:absolute;mso-position-vertical-relative:text;mso-width-percent:0;mso-height-percent:0;mso-width-relative:margin;mso-height-relative:margin;v-text-anchor:middle" o:gfxdata="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" fillcolor="white [3201]" strokecolor="#70ad47 [3209]" strokeweight="1pt">
                 <v:textbox>
                   <w:txbxContent>
                     <w:p>
@@ -10229,7 +9680,7 @@
                           <w:rFonts w:ascii="Arial" w:hAnsi="Arial" w:cs="Arial"/>
                           <w:lang w:val="es-US"/>
                         </w:rPr>
-                        <w:t>Elaboración de Prototipos</w:t>
+                        <w:t>Definir los enlaces básicos</w:t>
                       </w:r>
                     </w:p>
                   </w:txbxContent>
@@ -10239,19 +9690,6 @@
           </mc:Fallback>
         </mc:AlternateContent>
       </w:r>
-    </w:p>
-    <w:p>
-      <w:pPr>
-        <w:tabs>
-          <w:tab w:val="left" w:pos="3132"/>
-        </w:tabs>
-        <w:rPr>
-          <w:rFonts w:ascii="Arial" w:hAnsi="Arial" w:cs="Arial"/>
-          <w:sz w:val="36"/>
-          <w:szCs w:val="36"/>
-          <w:lang w:val="es-US"/>
-        </w:rPr>
-      </w:pPr>
       <w:r>
         <w:rPr>
           <w:rFonts w:ascii="Arial" w:hAnsi="Arial" w:cs="Arial"/>
@@ -10266,18 +9704,18 @@
         <mc:AlternateContent>
           <mc:Choice Requires="wps">
             <w:drawing>
-              <wp:anchor distT="0" distB="0" distL="114300" distR="114300" simplePos="0" relativeHeight="251730944" behindDoc="0" locked="0" layoutInCell="1" allowOverlap="1" wp14:anchorId="3B042A95" wp14:editId="1BC4C2FC">
+              <wp:anchor distT="0" distB="0" distL="114300" distR="114300" simplePos="0" relativeHeight="251885568" behindDoc="0" locked="0" layoutInCell="1" allowOverlap="1" wp14:anchorId="66731968" wp14:editId="17332F20">
                 <wp:simplePos x="0" y="0"/>
                 <wp:positionH relativeFrom="column">
-                  <wp:posOffset>4899025</wp:posOffset>
+                  <wp:posOffset>5280660</wp:posOffset>
                 </wp:positionH>
                 <wp:positionV relativeFrom="paragraph">
-                  <wp:posOffset>220345</wp:posOffset>
+                  <wp:posOffset>328295</wp:posOffset>
                 </wp:positionV>
-                <wp:extent cx="2103120" cy="335280"/>
-                <wp:effectExtent l="0" t="0" r="11430" b="26670"/>
+                <wp:extent cx="1836420" cy="266700"/>
+                <wp:effectExtent l="0" t="0" r="11430" b="19050"/>
                 <wp:wrapNone/>
-                <wp:docPr id="55" name="Rectángulo 55"/>
+                <wp:docPr id="20" name="Rectángulo 20"/>
                 <wp:cNvGraphicFramePr/>
                 <a:graphic xmlns:a="http://schemas.openxmlformats.org/drawingml/2006/main">
                   <a:graphicData uri="http://schemas.microsoft.com/office/word/2010/wordprocessingShape">
@@ -10286,7 +9724,7 @@
                       <wps:spPr>
                         <a:xfrm>
                           <a:off x="0" y="0"/>
-                          <a:ext cx="2103120" cy="335280"/>
+                          <a:ext cx="1836420" cy="266700"/>
                         </a:xfrm>
                         <a:prstGeom prst="rect">
                           <a:avLst/>
@@ -10321,7 +9759,14 @@
                                 <w:rFonts w:ascii="Arial" w:hAnsi="Arial" w:cs="Arial"/>
                                 <w:lang w:val="es-US"/>
                               </w:rPr>
-                              <w:t>Detallar el Kardex.</w:t>
+                              <w:t>Modul</w:t>
+                            </w:r>
+                            <w:r>
+                              <w:rPr>
+                                <w:rFonts w:ascii="Arial" w:hAnsi="Arial" w:cs="Arial"/>
+                                <w:lang w:val="es-US"/>
+                              </w:rPr>
+                              <w:t>o3: Inventario</w:t>
                             </w:r>
                           </w:p>
                         </w:txbxContent>
@@ -10346,7 +9791,7 @@
           </mc:Choice>
           <mc:Fallback>
             <w:pict>
-              <v:rect w14:anchorId="3B042A95" id="Rectángulo 55" o:spid="_x0000_s1072" style="position:absolute;margin-left:385.75pt;margin-top:17.35pt;width:165.6pt;height:26.4pt;z-index:251730944;visibility:visible;mso-wrap-style:square;mso-width-percent:0;mso-height-percent:0;mso-wrap-distance-left:9pt;mso-wrap-distance-top:0;mso-wrap-distance-right:9pt;mso-wrap-distance-bottom:0;mso-position-horizontal:absolute;mso-position-horizontal-relative:text;mso-position-vertical:absolute;mso-position-vertical-relative:text;mso-width-percent:0;mso-height-percent:0;mso-width-relative:margin;mso-height-relative:margin;v-text-anchor:middle" o:gfxdata="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" fillcolor="white [3201]" strokecolor="#70ad47 [3209]" strokeweight="1pt">
+              <v:rect w14:anchorId="66731968" id="Rectángulo 20" o:spid="_x0000_s1069" style="position:absolute;margin-left:415.8pt;margin-top:25.85pt;width:144.6pt;height:21pt;z-index:251885568;visibility:visible;mso-wrap-style:square;mso-width-percent:0;mso-height-percent:0;mso-wrap-distance-left:9pt;mso-wrap-distance-top:0;mso-wrap-distance-right:9pt;mso-wrap-distance-bottom:0;mso-position-horizontal:absolute;mso-position-horizontal-relative:text;mso-position-vertical:absolute;mso-position-vertical-relative:text;mso-width-percent:0;mso-height-percent:0;mso-width-relative:margin;mso-height-relative:margin;v-text-anchor:middle" o:gfxdata="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" fillcolor="white [3201]" strokecolor="#70ad47 [3209]" strokeweight="1pt">
                 <v:textbox>
                   <w:txbxContent>
                     <w:p>
@@ -10362,7 +9807,14 @@
                           <w:rFonts w:ascii="Arial" w:hAnsi="Arial" w:cs="Arial"/>
                           <w:lang w:val="es-US"/>
                         </w:rPr>
-                        <w:t>Detallar el Kardex.</w:t>
+                        <w:t>Modul</w:t>
+                      </w:r>
+                      <w:r>
+                        <w:rPr>
+                          <w:rFonts w:ascii="Arial" w:hAnsi="Arial" w:cs="Arial"/>
+                          <w:lang w:val="es-US"/>
+                        </w:rPr>
+                        <w:t>o3: Inventario</w:t>
                       </w:r>
                     </w:p>
                   </w:txbxContent>
@@ -10372,6 +9824,19 @@
           </mc:Fallback>
         </mc:AlternateContent>
       </w:r>
+    </w:p>
+    <w:p>
+      <w:pPr>
+        <w:tabs>
+          <w:tab w:val="left" w:pos="3132"/>
+        </w:tabs>
+        <w:rPr>
+          <w:rFonts w:ascii="Arial" w:hAnsi="Arial" w:cs="Arial"/>
+          <w:sz w:val="36"/>
+          <w:szCs w:val="36"/>
+          <w:lang w:val="es-US"/>
+        </w:rPr>
+      </w:pPr>
       <w:r>
         <w:rPr>
           <w:rFonts w:ascii="Arial" w:hAnsi="Arial" w:cs="Arial"/>
@@ -10386,18 +9851,94 @@
         <mc:AlternateContent>
           <mc:Choice Requires="wps">
             <w:drawing>
-              <wp:anchor distT="0" distB="0" distL="114300" distR="114300" simplePos="0" relativeHeight="251711488" behindDoc="0" locked="0" layoutInCell="1" allowOverlap="1" wp14:anchorId="1FB9C746" wp14:editId="7AF924E7">
+              <wp:anchor distT="0" distB="0" distL="114300" distR="114300" simplePos="0" relativeHeight="251891712" behindDoc="0" locked="0" layoutInCell="1" allowOverlap="1" wp14:anchorId="2303E582" wp14:editId="1D9E08E0">
                 <wp:simplePos x="0" y="0"/>
                 <wp:positionH relativeFrom="column">
-                  <wp:posOffset>2125345</wp:posOffset>
+                  <wp:posOffset>4998085</wp:posOffset>
                 </wp:positionH>
                 <wp:positionV relativeFrom="paragraph">
-                  <wp:posOffset>220345</wp:posOffset>
+                  <wp:posOffset>71755</wp:posOffset>
                 </wp:positionV>
-                <wp:extent cx="2240280" cy="266700"/>
-                <wp:effectExtent l="0" t="0" r="26670" b="19050"/>
+                <wp:extent cx="259080" cy="0"/>
+                <wp:effectExtent l="0" t="0" r="0" b="0"/>
                 <wp:wrapNone/>
-                <wp:docPr id="42" name="Rectángulo 42"/>
+                <wp:docPr id="193" name="Conector recto 193"/>
+                <wp:cNvGraphicFramePr/>
+                <a:graphic xmlns:a="http://schemas.openxmlformats.org/drawingml/2006/main">
+                  <a:graphicData uri="http://schemas.microsoft.com/office/word/2010/wordprocessingShape">
+                    <wps:wsp>
+                      <wps:cNvCnPr/>
+                      <wps:spPr>
+                        <a:xfrm>
+                          <a:off x="0" y="0"/>
+                          <a:ext cx="259080" cy="0"/>
+                        </a:xfrm>
+                        <a:prstGeom prst="line">
+                          <a:avLst/>
+                        </a:prstGeom>
+                      </wps:spPr>
+                      <wps:style>
+                        <a:lnRef idx="2">
+                          <a:schemeClr val="dk1"/>
+                        </a:lnRef>
+                        <a:fillRef idx="0">
+                          <a:schemeClr val="dk1"/>
+                        </a:fillRef>
+                        <a:effectRef idx="1">
+                          <a:schemeClr val="dk1"/>
+                        </a:effectRef>
+                        <a:fontRef idx="minor">
+                          <a:schemeClr val="tx1"/>
+                        </a:fontRef>
+                      </wps:style>
+                      <wps:bodyPr/>
+                    </wps:wsp>
+                  </a:graphicData>
+                </a:graphic>
+                <wp14:sizeRelH relativeFrom="margin">
+                  <wp14:pctWidth>0</wp14:pctWidth>
+                </wp14:sizeRelH>
+                <wp14:sizeRelV relativeFrom="margin">
+                  <wp14:pctHeight>0</wp14:pctHeight>
+                </wp14:sizeRelV>
+              </wp:anchor>
+            </w:drawing>
+          </mc:Choice>
+          <mc:Fallback>
+            <w:pict>
+              <v:line w14:anchorId="77D49302" id="Conector recto 193" o:spid="_x0000_s1026" style="position:absolute;z-index:251891712;visibility:visible;mso-wrap-style:square;mso-width-percent:0;mso-height-percent:0;mso-wrap-distance-left:9pt;mso-wrap-distance-top:0;mso-wrap-distance-right:9pt;mso-wrap-distance-bottom:0;mso-position-horizontal:absolute;mso-position-horizontal-relative:text;mso-position-vertical:absolute;mso-position-vertical-relative:text;mso-width-percent:0;mso-height-percent:0;mso-width-relative:margin;mso-height-relative:margin" from="393.55pt,5.65pt" to="413.95pt,5.65pt" o:gfxdata="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" strokecolor="black [3200]" strokeweight="1pt">
+                <v:stroke joinstyle="miter"/>
+              </v:line>
+            </w:pict>
+          </mc:Fallback>
+        </mc:AlternateContent>
+      </w:r>
+      <w:r>
+        <w:rPr>
+          <w:rFonts w:ascii="Arial" w:hAnsi="Arial" w:cs="Arial"/>
+          <w:b/>
+          <w:bCs/>
+          <w:noProof/>
+          <w:sz w:val="36"/>
+          <w:szCs w:val="36"/>
+          <w:u w:val="single"/>
+          <w:lang w:val="es-US"/>
+        </w:rPr>
+        <mc:AlternateContent>
+          <mc:Choice Requires="wps">
+            <w:drawing>
+              <wp:anchor distT="0" distB="0" distL="114300" distR="114300" simplePos="0" relativeHeight="251887616" behindDoc="0" locked="0" layoutInCell="1" allowOverlap="1" wp14:anchorId="167F38A7" wp14:editId="4B179A63">
+                <wp:simplePos x="0" y="0"/>
+                <wp:positionH relativeFrom="column">
+                  <wp:posOffset>5280660</wp:posOffset>
+                </wp:positionH>
+                <wp:positionV relativeFrom="paragraph">
+                  <wp:posOffset>316865</wp:posOffset>
+                </wp:positionV>
+                <wp:extent cx="1836420" cy="266700"/>
+                <wp:effectExtent l="0" t="0" r="11430" b="19050"/>
+                <wp:wrapNone/>
+                <wp:docPr id="54" name="Rectángulo 54"/>
                 <wp:cNvGraphicFramePr/>
                 <a:graphic xmlns:a="http://schemas.openxmlformats.org/drawingml/2006/main">
                   <a:graphicData uri="http://schemas.microsoft.com/office/word/2010/wordprocessingShape">
@@ -10406,7 +9947,7 @@
                       <wps:spPr>
                         <a:xfrm>
                           <a:off x="0" y="0"/>
-                          <a:ext cx="2240280" cy="266700"/>
+                          <a:ext cx="1836420" cy="266700"/>
                         </a:xfrm>
                         <a:prstGeom prst="rect">
                           <a:avLst/>
@@ -10441,7 +9982,21 @@
                                 <w:rFonts w:ascii="Arial" w:hAnsi="Arial" w:cs="Arial"/>
                                 <w:lang w:val="es-US"/>
                               </w:rPr>
-                              <w:t>Definir los enlaces básicos</w:t>
+                              <w:t>Modulo 2:</w:t>
+                            </w:r>
+                            <w:r>
+                              <w:rPr>
+                                <w:rFonts w:ascii="Arial" w:hAnsi="Arial" w:cs="Arial"/>
+                                <w:lang w:val="es-US"/>
+                              </w:rPr>
+                              <w:t xml:space="preserve"> </w:t>
+                            </w:r>
+                            <w:r>
+                              <w:rPr>
+                                <w:rFonts w:ascii="Arial" w:hAnsi="Arial" w:cs="Arial"/>
+                                <w:lang w:val="es-US"/>
+                              </w:rPr>
+                              <w:t>Reportes</w:t>
                             </w:r>
                           </w:p>
                         </w:txbxContent>
@@ -10466,7 +10021,7 @@
           </mc:Choice>
           <mc:Fallback>
             <w:pict>
-              <v:rect w14:anchorId="1FB9C746" id="Rectángulo 42" o:spid="_x0000_s1073" style="position:absolute;margin-left:167.35pt;margin-top:17.35pt;width:176.4pt;height:21pt;z-index:251711488;visibility:visible;mso-wrap-style:square;mso-width-percent:0;mso-height-percent:0;mso-wrap-distance-left:9pt;mso-wrap-distance-top:0;mso-wrap-distance-right:9pt;mso-wrap-distance-bottom:0;mso-position-horizontal:absolute;mso-position-horizontal-relative:text;mso-position-vertical:absolute;mso-position-vertical-relative:text;mso-width-percent:0;mso-height-percent:0;mso-width-relative:margin;mso-height-relative:margin;v-text-anchor:middle" o:gfxdata="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" fillcolor="white [3201]" strokecolor="#70ad47 [3209]" strokeweight="1pt">
+              <v:rect w14:anchorId="167F38A7" id="Rectángulo 54" o:spid="_x0000_s1070" style="position:absolute;margin-left:415.8pt;margin-top:24.95pt;width:144.6pt;height:21pt;z-index:251887616;visibility:visible;mso-wrap-style:square;mso-width-percent:0;mso-height-percent:0;mso-wrap-distance-left:9pt;mso-wrap-distance-top:0;mso-wrap-distance-right:9pt;mso-wrap-distance-bottom:0;mso-position-horizontal:absolute;mso-position-horizontal-relative:text;mso-position-vertical:absolute;mso-position-vertical-relative:text;mso-width-percent:0;mso-height-percent:0;mso-width-relative:margin;mso-height-relative:margin;v-text-anchor:middle" o:gfxdata="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" fillcolor="white [3201]" strokecolor="#70ad47 [3209]" strokeweight="1pt">
                 <v:textbox>
                   <w:txbxContent>
                     <w:p>
@@ -10482,7 +10037,21 @@
                           <w:rFonts w:ascii="Arial" w:hAnsi="Arial" w:cs="Arial"/>
                           <w:lang w:val="es-US"/>
                         </w:rPr>
-                        <w:t>Definir los enlaces básicos</w:t>
+                        <w:t>Modulo 2:</w:t>
+                      </w:r>
+                      <w:r>
+                        <w:rPr>
+                          <w:rFonts w:ascii="Arial" w:hAnsi="Arial" w:cs="Arial"/>
+                          <w:lang w:val="es-US"/>
+                        </w:rPr>
+                        <w:t xml:space="preserve"> </w:t>
+                      </w:r>
+                      <w:r>
+                        <w:rPr>
+                          <w:rFonts w:ascii="Arial" w:hAnsi="Arial" w:cs="Arial"/>
+                          <w:lang w:val="es-US"/>
+                        </w:rPr>
+                        <w:t>Reportes</w:t>
                       </w:r>
                     </w:p>
                   </w:txbxContent>
@@ -10519,7 +10088,7 @@
         <mc:AlternateContent>
           <mc:Choice Requires="wps">
             <w:drawing>
-              <wp:anchor distT="0" distB="0" distL="114300" distR="114300" simplePos="0" relativeHeight="251806720" behindDoc="0" locked="0" layoutInCell="1" allowOverlap="1" wp14:anchorId="24B809D6" wp14:editId="6F167A0D">
+              <wp:anchor distT="0" distB="0" distL="114300" distR="114300" simplePos="0" relativeHeight="251806720" behindDoc="0" locked="0" layoutInCell="1" allowOverlap="1" wp14:anchorId="24B809D6" wp14:editId="5FACAAEB">
                 <wp:simplePos x="0" y="0"/>
                 <wp:positionH relativeFrom="column">
                   <wp:posOffset>1892935</wp:posOffset>
@@ -10626,7 +10195,7 @@
           </mc:Choice>
           <mc:Fallback>
             <w:pict>
-              <v:rect w14:anchorId="24B809D6" id="Rectángulo 231" o:spid="_x0000_s1074" style="position:absolute;margin-left:149.05pt;margin-top:44.25pt;width:203.4pt;height:34.8pt;z-index:251806720;visibility:visible;mso-wrap-style:square;mso-width-percent:0;mso-wrap-distance-left:9pt;mso-wrap-distance-top:0;mso-wrap-distance-right:9pt;mso-wrap-distance-bottom:0;mso-position-horizontal:absolute;mso-position-horizontal-relative:text;mso-position-vertical:absolute;mso-position-vertical-relative:text;mso-width-percent:0;mso-width-relative:margin;v-text-anchor:middle" o:gfxdata="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" fillcolor="white [3201]" strokecolor="#70ad47 [3209]" strokeweight="1pt">
+              <v:rect w14:anchorId="24B809D6" id="Rectángulo 231" o:spid="_x0000_s1071" style="position:absolute;margin-left:149.05pt;margin-top:44.25pt;width:203.4pt;height:34.8pt;z-index:251806720;visibility:visible;mso-wrap-style:square;mso-width-percent:0;mso-wrap-distance-left:9pt;mso-wrap-distance-top:0;mso-wrap-distance-right:9pt;mso-wrap-distance-bottom:0;mso-position-horizontal:absolute;mso-position-horizontal-relative:text;mso-position-vertical:absolute;mso-position-vertical-relative:text;mso-width-percent:0;mso-width-relative:margin;v-text-anchor:middle" o:gfxdata="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" fillcolor="white [3201]" strokecolor="#70ad47 [3209]" strokeweight="1pt">
                 <v:textbox>
                   <w:txbxContent>
                     <w:p>

</xml_diff>